<commit_message>
feat: agora gera template, campos organizados, e mais detalhado
</commit_message>
<xml_diff>
--- a/backend/templates/fixacao_alimentos1.docx
+++ b/backend/templates/fixacao_alimentos1.docx
@@ -85,7 +85,7 @@
     </w:p>
     <w:p>
       <w:pPr>
-        <w:spacing w:before="225" w:beforeAutospacing="off" w:after="225" w:afterAutospacing="off"/>
+        <w:spacing w:before="0" w:beforeAutospacing="off" w:after="225" w:afterAutospacing="off"/>
         <w:ind w:firstLine="720"/>
         <w:jc w:val="both"/>
       </w:pPr>
@@ -157,187 +157,627 @@
           <w:szCs w:val="24"/>
           <w:lang w:val="pt-BR"/>
         </w:rPr>
-        <w:t>}, neste ato representado(a)(s) por {</w:t>
-      </w:r>
-      <w:r>
-        <w:rPr>
-          <w:rFonts w:ascii="Times New Roman" w:hAnsi="Times New Roman" w:eastAsia="Times New Roman" w:cs="Times New Roman"/>
-          <w:noProof w:val="0"/>
-          <w:sz w:val="24"/>
-          <w:szCs w:val="24"/>
-          <w:lang w:val="pt-BR"/>
-        </w:rPr>
-        <w:t>representante_nome</w:t>
-      </w:r>
-      <w:r>
-        <w:rPr>
-          <w:rFonts w:ascii="Times New Roman" w:hAnsi="Times New Roman" w:eastAsia="Times New Roman" w:cs="Times New Roman"/>
-          <w:noProof w:val="0"/>
-          <w:sz w:val="24"/>
-          <w:szCs w:val="24"/>
-          <w:lang w:val="pt-BR"/>
-        </w:rPr>
-        <w:t>}, {</w:t>
-      </w:r>
-      <w:r>
-        <w:rPr>
-          <w:rFonts w:ascii="Times New Roman" w:hAnsi="Times New Roman" w:eastAsia="Times New Roman" w:cs="Times New Roman"/>
-          <w:noProof w:val="0"/>
-          <w:sz w:val="24"/>
-          <w:szCs w:val="24"/>
-          <w:lang w:val="pt-BR"/>
-        </w:rPr>
-        <w:t>representante_nacionalidade</w:t>
-      </w:r>
-      <w:r>
-        <w:rPr>
-          <w:rFonts w:ascii="Times New Roman" w:hAnsi="Times New Roman" w:eastAsia="Times New Roman" w:cs="Times New Roman"/>
-          <w:noProof w:val="0"/>
-          <w:sz w:val="24"/>
-          <w:szCs w:val="24"/>
-          <w:lang w:val="pt-BR"/>
-        </w:rPr>
-        <w:t>}, {</w:t>
-      </w:r>
-      <w:r>
-        <w:rPr>
-          <w:rFonts w:ascii="Times New Roman" w:hAnsi="Times New Roman" w:eastAsia="Times New Roman" w:cs="Times New Roman"/>
-          <w:noProof w:val="0"/>
-          <w:sz w:val="24"/>
-          <w:szCs w:val="24"/>
-          <w:lang w:val="pt-BR"/>
-        </w:rPr>
-        <w:t>representante_estado_civil</w:t>
-      </w:r>
-      <w:r>
-        <w:rPr>
-          <w:rFonts w:ascii="Times New Roman" w:hAnsi="Times New Roman" w:eastAsia="Times New Roman" w:cs="Times New Roman"/>
-          <w:noProof w:val="0"/>
-          <w:sz w:val="24"/>
-          <w:szCs w:val="24"/>
-          <w:lang w:val="pt-BR"/>
-        </w:rPr>
-        <w:t>}, {</w:t>
-      </w:r>
-      <w:r>
-        <w:rPr>
-          <w:rFonts w:ascii="Times New Roman" w:hAnsi="Times New Roman" w:eastAsia="Times New Roman" w:cs="Times New Roman"/>
-          <w:noProof w:val="0"/>
-          <w:sz w:val="24"/>
-          <w:szCs w:val="24"/>
-          <w:lang w:val="pt-BR"/>
-        </w:rPr>
-        <w:t>representante_ocupacao</w:t>
-      </w:r>
-      <w:r>
-        <w:rPr>
-          <w:rFonts w:ascii="Times New Roman" w:hAnsi="Times New Roman" w:eastAsia="Times New Roman" w:cs="Times New Roman"/>
-          <w:noProof w:val="0"/>
-          <w:sz w:val="24"/>
-          <w:szCs w:val="24"/>
-          <w:lang w:val="pt-BR"/>
-        </w:rPr>
-        <w:t>}, CPF {</w:t>
-      </w:r>
-      <w:r>
-        <w:rPr>
-          <w:rFonts w:ascii="Times New Roman" w:hAnsi="Times New Roman" w:eastAsia="Times New Roman" w:cs="Times New Roman"/>
-          <w:noProof w:val="0"/>
-          <w:sz w:val="24"/>
-          <w:szCs w:val="24"/>
-          <w:lang w:val="pt-BR"/>
-        </w:rPr>
-        <w:t>representante_cpf</w:t>
-      </w:r>
-      <w:r>
-        <w:rPr>
-          <w:rFonts w:ascii="Times New Roman" w:hAnsi="Times New Roman" w:eastAsia="Times New Roman" w:cs="Times New Roman"/>
-          <w:noProof w:val="0"/>
-          <w:sz w:val="24"/>
-          <w:szCs w:val="24"/>
-          <w:lang w:val="pt-BR"/>
-        </w:rPr>
-        <w:t>}, residente e domiciliado(a) à {</w:t>
-      </w:r>
-      <w:r>
-        <w:rPr>
-          <w:rFonts w:ascii="Times New Roman" w:hAnsi="Times New Roman" w:eastAsia="Times New Roman" w:cs="Times New Roman"/>
-          <w:noProof w:val="0"/>
-          <w:sz w:val="24"/>
-          <w:szCs w:val="24"/>
-          <w:lang w:val="pt-BR"/>
-        </w:rPr>
-        <w:t>representante_endereco_residencial</w:t>
-      </w:r>
-      <w:r>
-        <w:rPr>
-          <w:rFonts w:ascii="Times New Roman" w:hAnsi="Times New Roman" w:eastAsia="Times New Roman" w:cs="Times New Roman"/>
-          <w:noProof w:val="0"/>
-          <w:sz w:val="24"/>
-          <w:szCs w:val="24"/>
-          <w:lang w:val="pt-BR"/>
-        </w:rPr>
-        <w:t>}, com endereço profissional em {</w:t>
-      </w:r>
-      <w:r>
-        <w:rPr>
-          <w:rFonts w:ascii="Times New Roman" w:hAnsi="Times New Roman" w:eastAsia="Times New Roman" w:cs="Times New Roman"/>
-          <w:noProof w:val="0"/>
-          <w:sz w:val="24"/>
-          <w:szCs w:val="24"/>
-          <w:lang w:val="pt-BR"/>
-        </w:rPr>
-        <w:t>representante_endereco_profissional</w:t>
-      </w:r>
-      <w:r>
-        <w:rPr>
-          <w:rFonts w:ascii="Times New Roman" w:hAnsi="Times New Roman" w:eastAsia="Times New Roman" w:cs="Times New Roman"/>
-          <w:noProof w:val="0"/>
-          <w:sz w:val="24"/>
-          <w:szCs w:val="24"/>
-          <w:lang w:val="pt-BR"/>
-        </w:rPr>
-        <w:t>}, e-mail {</w:t>
-      </w:r>
-      <w:r>
-        <w:rPr>
-          <w:rFonts w:ascii="Times New Roman" w:hAnsi="Times New Roman" w:eastAsia="Times New Roman" w:cs="Times New Roman"/>
-          <w:noProof w:val="0"/>
-          <w:sz w:val="24"/>
-          <w:szCs w:val="24"/>
-          <w:lang w:val="pt-BR"/>
-        </w:rPr>
-        <w:t>representante_email</w:t>
-      </w:r>
-      <w:r>
-        <w:rPr>
-          <w:rFonts w:ascii="Times New Roman" w:hAnsi="Times New Roman" w:eastAsia="Times New Roman" w:cs="Times New Roman"/>
-          <w:noProof w:val="0"/>
-          <w:sz w:val="24"/>
-          <w:szCs w:val="24"/>
-          <w:lang w:val="pt-BR"/>
-        </w:rPr>
-        <w:t>}, telefone {</w:t>
-      </w:r>
-      <w:r>
-        <w:rPr>
-          <w:rFonts w:ascii="Times New Roman" w:hAnsi="Times New Roman" w:eastAsia="Times New Roman" w:cs="Times New Roman"/>
-          <w:noProof w:val="0"/>
-          <w:sz w:val="24"/>
-          <w:szCs w:val="24"/>
-          <w:lang w:val="pt-BR"/>
-        </w:rPr>
-        <w:t>representante_telefone</w:t>
-      </w:r>
-      <w:r>
-        <w:rPr>
-          <w:rFonts w:ascii="Times New Roman" w:hAnsi="Times New Roman" w:eastAsia="Times New Roman" w:cs="Times New Roman"/>
-          <w:noProof w:val="0"/>
-          <w:sz w:val="24"/>
-          <w:szCs w:val="24"/>
-          <w:lang w:val="pt-BR"/>
-        </w:rPr>
-        <w:t>}, vem, perante esse Juízo, assistido(a) pela DEFENSORIA PÚBLICA DO ESTADO DA BAHIA, por um dos seus membros que a esta subscreve, na forma do artigo 134 da Constituição Federal, da Lei Complementar Federal nº 80/94 e da Lei Complementar Estadual nº 26/06, ajuizar a presente</w:t>
+        <w:t>},</w:t>
+      </w:r>
+      <w:r>
+        <w:rPr>
+          <w:rFonts w:ascii="Times New Roman" w:hAnsi="Times New Roman" w:eastAsia="Times New Roman" w:cs="Times New Roman"/>
+          <w:noProof w:val="0"/>
+          <w:sz w:val="24"/>
+          <w:szCs w:val="24"/>
+          <w:lang w:val="pt-BR"/>
+        </w:rPr>
+        <w:t xml:space="preserve"> RG/Órgão </w:t>
+      </w:r>
+      <w:r>
+        <w:rPr>
+          <w:rFonts w:ascii="Times New Roman" w:hAnsi="Times New Roman" w:eastAsia="Times New Roman" w:cs="Times New Roman"/>
+          <w:noProof w:val="0"/>
+          <w:sz w:val="24"/>
+          <w:szCs w:val="24"/>
+          <w:lang w:val="pt-BR"/>
+        </w:rPr>
+        <w:t>{</w:t>
+      </w:r>
+      <w:r>
+        <w:rPr>
+          <w:rFonts w:ascii="Times New Roman" w:hAnsi="Times New Roman" w:eastAsia="Times New Roman" w:cs="Times New Roman"/>
+          <w:noProof w:val="0"/>
+          <w:sz w:val="24"/>
+          <w:szCs w:val="24"/>
+          <w:lang w:val="pt-BR"/>
+        </w:rPr>
+        <w:t>d</w:t>
+      </w:r>
+      <w:r>
+        <w:rPr>
+          <w:rFonts w:ascii="Times New Roman" w:hAnsi="Times New Roman" w:eastAsia="Times New Roman" w:cs="Times New Roman"/>
+          <w:noProof w:val="0"/>
+          <w:sz w:val="24"/>
+          <w:szCs w:val="24"/>
+          <w:lang w:val="pt-BR"/>
+        </w:rPr>
+        <w:t>ados_adicionais_requerent</w:t>
+      </w:r>
+      <w:r>
+        <w:rPr>
+          <w:rFonts w:ascii="Times New Roman" w:hAnsi="Times New Roman" w:eastAsia="Times New Roman" w:cs="Times New Roman"/>
+          <w:noProof w:val="0"/>
+          <w:sz w:val="24"/>
+          <w:szCs w:val="24"/>
+          <w:lang w:val="pt-BR"/>
+        </w:rPr>
+        <w:t>e</w:t>
+      </w:r>
+      <w:r>
+        <w:rPr>
+          <w:rFonts w:ascii="Times New Roman" w:hAnsi="Times New Roman" w:eastAsia="Times New Roman" w:cs="Times New Roman"/>
+          <w:noProof w:val="0"/>
+          <w:sz w:val="24"/>
+          <w:szCs w:val="24"/>
+          <w:lang w:val="pt-BR"/>
+        </w:rPr>
+        <w:t>}</w:t>
+      </w:r>
+      <w:r>
+        <w:rPr>
+          <w:rFonts w:ascii="Times New Roman" w:hAnsi="Times New Roman" w:eastAsia="Times New Roman" w:cs="Times New Roman"/>
+          <w:noProof w:val="0"/>
+          <w:sz w:val="24"/>
+          <w:szCs w:val="24"/>
+          <w:lang w:val="pt-BR"/>
+        </w:rPr>
+        <w:t>,</w:t>
+      </w:r>
+      <w:r>
+        <w:rPr>
+          <w:rFonts w:ascii="Times New Roman" w:hAnsi="Times New Roman" w:eastAsia="Times New Roman" w:cs="Times New Roman"/>
+          <w:noProof w:val="0"/>
+          <w:sz w:val="24"/>
+          <w:szCs w:val="24"/>
+          <w:lang w:val="pt-BR"/>
+        </w:rPr>
+        <w:t xml:space="preserve"> neste ato representado(a)(s) por </w:t>
+      </w:r>
+      <w:r>
+        <w:rPr>
+          <w:rFonts w:ascii="Times New Roman" w:hAnsi="Times New Roman" w:eastAsia="Times New Roman" w:cs="Times New Roman"/>
+          <w:noProof w:val="0"/>
+          <w:sz w:val="24"/>
+          <w:szCs w:val="24"/>
+          <w:lang w:val="pt-BR"/>
+        </w:rPr>
+        <w:t>{</w:t>
+      </w:r>
+      <w:r>
+        <w:rPr>
+          <w:rFonts w:ascii="Times New Roman" w:hAnsi="Times New Roman" w:eastAsia="Times New Roman" w:cs="Times New Roman"/>
+          <w:noProof w:val="0"/>
+          <w:sz w:val="24"/>
+          <w:szCs w:val="24"/>
+          <w:lang w:val="pt-BR"/>
+        </w:rPr>
+        <w:t>r</w:t>
+      </w:r>
+      <w:r>
+        <w:rPr>
+          <w:rFonts w:ascii="Times New Roman" w:hAnsi="Times New Roman" w:eastAsia="Times New Roman" w:cs="Times New Roman"/>
+          <w:noProof w:val="0"/>
+          <w:sz w:val="24"/>
+          <w:szCs w:val="24"/>
+          <w:lang w:val="pt-BR"/>
+        </w:rPr>
+        <w:t>epresentante_nom</w:t>
+      </w:r>
+      <w:r>
+        <w:rPr>
+          <w:rFonts w:ascii="Times New Roman" w:hAnsi="Times New Roman" w:eastAsia="Times New Roman" w:cs="Times New Roman"/>
+          <w:noProof w:val="0"/>
+          <w:sz w:val="24"/>
+          <w:szCs w:val="24"/>
+          <w:lang w:val="pt-BR"/>
+        </w:rPr>
+        <w:t>e</w:t>
+      </w:r>
+      <w:r>
+        <w:rPr>
+          <w:rFonts w:ascii="Times New Roman" w:hAnsi="Times New Roman" w:eastAsia="Times New Roman" w:cs="Times New Roman"/>
+          <w:noProof w:val="0"/>
+          <w:sz w:val="24"/>
+          <w:szCs w:val="24"/>
+          <w:lang w:val="pt-BR"/>
+        </w:rPr>
+        <w:t>}</w:t>
+      </w:r>
+      <w:r>
+        <w:rPr>
+          <w:rFonts w:ascii="Times New Roman" w:hAnsi="Times New Roman" w:eastAsia="Times New Roman" w:cs="Times New Roman"/>
+          <w:noProof w:val="0"/>
+          <w:sz w:val="24"/>
+          <w:szCs w:val="24"/>
+          <w:lang w:val="pt-BR"/>
+        </w:rPr>
+        <w:t xml:space="preserve">, </w:t>
+      </w:r>
+      <w:r>
+        <w:rPr>
+          <w:rFonts w:ascii="Times New Roman" w:hAnsi="Times New Roman" w:eastAsia="Times New Roman" w:cs="Times New Roman"/>
+          <w:noProof w:val="0"/>
+          <w:sz w:val="24"/>
+          <w:szCs w:val="24"/>
+          <w:lang w:val="pt-BR"/>
+        </w:rPr>
+        <w:t>{</w:t>
+      </w:r>
+      <w:r>
+        <w:rPr>
+          <w:rFonts w:ascii="Times New Roman" w:hAnsi="Times New Roman" w:eastAsia="Times New Roman" w:cs="Times New Roman"/>
+          <w:noProof w:val="0"/>
+          <w:sz w:val="24"/>
+          <w:szCs w:val="24"/>
+          <w:lang w:val="pt-BR"/>
+        </w:rPr>
+        <w:t>r</w:t>
+      </w:r>
+      <w:r>
+        <w:rPr>
+          <w:rFonts w:ascii="Times New Roman" w:hAnsi="Times New Roman" w:eastAsia="Times New Roman" w:cs="Times New Roman"/>
+          <w:noProof w:val="0"/>
+          <w:sz w:val="24"/>
+          <w:szCs w:val="24"/>
+          <w:lang w:val="pt-BR"/>
+        </w:rPr>
+        <w:t>epresentante_nacionalidad</w:t>
+      </w:r>
+      <w:r>
+        <w:rPr>
+          <w:rFonts w:ascii="Times New Roman" w:hAnsi="Times New Roman" w:eastAsia="Times New Roman" w:cs="Times New Roman"/>
+          <w:noProof w:val="0"/>
+          <w:sz w:val="24"/>
+          <w:szCs w:val="24"/>
+          <w:lang w:val="pt-BR"/>
+        </w:rPr>
+        <w:t>e</w:t>
+      </w:r>
+      <w:r>
+        <w:rPr>
+          <w:rFonts w:ascii="Times New Roman" w:hAnsi="Times New Roman" w:eastAsia="Times New Roman" w:cs="Times New Roman"/>
+          <w:noProof w:val="0"/>
+          <w:sz w:val="24"/>
+          <w:szCs w:val="24"/>
+          <w:lang w:val="pt-BR"/>
+        </w:rPr>
+        <w:t>}</w:t>
+      </w:r>
+      <w:r>
+        <w:rPr>
+          <w:rFonts w:ascii="Times New Roman" w:hAnsi="Times New Roman" w:eastAsia="Times New Roman" w:cs="Times New Roman"/>
+          <w:noProof w:val="0"/>
+          <w:sz w:val="24"/>
+          <w:szCs w:val="24"/>
+          <w:lang w:val="pt-BR"/>
+        </w:rPr>
+        <w:t xml:space="preserve">, </w:t>
+      </w:r>
+      <w:r>
+        <w:rPr>
+          <w:rFonts w:ascii="Times New Roman" w:hAnsi="Times New Roman" w:eastAsia="Times New Roman" w:cs="Times New Roman"/>
+          <w:noProof w:val="0"/>
+          <w:sz w:val="24"/>
+          <w:szCs w:val="24"/>
+          <w:lang w:val="pt-BR"/>
+        </w:rPr>
+        <w:t>{</w:t>
+      </w:r>
+      <w:r>
+        <w:rPr>
+          <w:rFonts w:ascii="Times New Roman" w:hAnsi="Times New Roman" w:eastAsia="Times New Roman" w:cs="Times New Roman"/>
+          <w:noProof w:val="0"/>
+          <w:sz w:val="24"/>
+          <w:szCs w:val="24"/>
+          <w:lang w:val="pt-BR"/>
+        </w:rPr>
+        <w:t>r</w:t>
+      </w:r>
+      <w:r>
+        <w:rPr>
+          <w:rFonts w:ascii="Times New Roman" w:hAnsi="Times New Roman" w:eastAsia="Times New Roman" w:cs="Times New Roman"/>
+          <w:noProof w:val="0"/>
+          <w:sz w:val="24"/>
+          <w:szCs w:val="24"/>
+          <w:lang w:val="pt-BR"/>
+        </w:rPr>
+        <w:t>epresentante_estado_civi</w:t>
+      </w:r>
+      <w:r>
+        <w:rPr>
+          <w:rFonts w:ascii="Times New Roman" w:hAnsi="Times New Roman" w:eastAsia="Times New Roman" w:cs="Times New Roman"/>
+          <w:noProof w:val="0"/>
+          <w:sz w:val="24"/>
+          <w:szCs w:val="24"/>
+          <w:lang w:val="pt-BR"/>
+        </w:rPr>
+        <w:t>l</w:t>
+      </w:r>
+      <w:r>
+        <w:rPr>
+          <w:rFonts w:ascii="Times New Roman" w:hAnsi="Times New Roman" w:eastAsia="Times New Roman" w:cs="Times New Roman"/>
+          <w:noProof w:val="0"/>
+          <w:sz w:val="24"/>
+          <w:szCs w:val="24"/>
+          <w:lang w:val="pt-BR"/>
+        </w:rPr>
+        <w:t>}</w:t>
+      </w:r>
+      <w:r>
+        <w:rPr>
+          <w:rFonts w:ascii="Times New Roman" w:hAnsi="Times New Roman" w:eastAsia="Times New Roman" w:cs="Times New Roman"/>
+          <w:noProof w:val="0"/>
+          <w:sz w:val="24"/>
+          <w:szCs w:val="24"/>
+          <w:lang w:val="pt-BR"/>
+        </w:rPr>
+        <w:t xml:space="preserve">, </w:t>
+      </w:r>
+      <w:r>
+        <w:rPr>
+          <w:rFonts w:ascii="Times New Roman" w:hAnsi="Times New Roman" w:eastAsia="Times New Roman" w:cs="Times New Roman"/>
+          <w:noProof w:val="0"/>
+          <w:sz w:val="24"/>
+          <w:szCs w:val="24"/>
+          <w:lang w:val="pt-BR"/>
+        </w:rPr>
+        <w:t>{</w:t>
+      </w:r>
+      <w:r>
+        <w:rPr>
+          <w:rFonts w:ascii="Times New Roman" w:hAnsi="Times New Roman" w:eastAsia="Times New Roman" w:cs="Times New Roman"/>
+          <w:noProof w:val="0"/>
+          <w:sz w:val="24"/>
+          <w:szCs w:val="24"/>
+          <w:lang w:val="pt-BR"/>
+        </w:rPr>
+        <w:t>r</w:t>
+      </w:r>
+      <w:r>
+        <w:rPr>
+          <w:rFonts w:ascii="Times New Roman" w:hAnsi="Times New Roman" w:eastAsia="Times New Roman" w:cs="Times New Roman"/>
+          <w:noProof w:val="0"/>
+          <w:sz w:val="24"/>
+          <w:szCs w:val="24"/>
+          <w:lang w:val="pt-BR"/>
+        </w:rPr>
+        <w:t>epresentante_ocupaca</w:t>
+      </w:r>
+      <w:r>
+        <w:rPr>
+          <w:rFonts w:ascii="Times New Roman" w:hAnsi="Times New Roman" w:eastAsia="Times New Roman" w:cs="Times New Roman"/>
+          <w:noProof w:val="0"/>
+          <w:sz w:val="24"/>
+          <w:szCs w:val="24"/>
+          <w:lang w:val="pt-BR"/>
+        </w:rPr>
+        <w:t>o</w:t>
+      </w:r>
+      <w:r>
+        <w:rPr>
+          <w:rFonts w:ascii="Times New Roman" w:hAnsi="Times New Roman" w:eastAsia="Times New Roman" w:cs="Times New Roman"/>
+          <w:noProof w:val="0"/>
+          <w:sz w:val="24"/>
+          <w:szCs w:val="24"/>
+          <w:lang w:val="pt-BR"/>
+        </w:rPr>
+        <w:t>}</w:t>
+      </w:r>
+      <w:r>
+        <w:rPr>
+          <w:rFonts w:ascii="Times New Roman" w:hAnsi="Times New Roman" w:eastAsia="Times New Roman" w:cs="Times New Roman"/>
+          <w:noProof w:val="0"/>
+          <w:sz w:val="24"/>
+          <w:szCs w:val="24"/>
+          <w:lang w:val="pt-BR"/>
+        </w:rPr>
+        <w:t xml:space="preserve">, CPF </w:t>
+      </w:r>
+      <w:r>
+        <w:rPr>
+          <w:rFonts w:ascii="Times New Roman" w:hAnsi="Times New Roman" w:eastAsia="Times New Roman" w:cs="Times New Roman"/>
+          <w:noProof w:val="0"/>
+          <w:sz w:val="24"/>
+          <w:szCs w:val="24"/>
+          <w:lang w:val="pt-BR"/>
+        </w:rPr>
+        <w:t>{</w:t>
+      </w:r>
+      <w:r>
+        <w:rPr>
+          <w:rFonts w:ascii="Times New Roman" w:hAnsi="Times New Roman" w:eastAsia="Times New Roman" w:cs="Times New Roman"/>
+          <w:noProof w:val="0"/>
+          <w:sz w:val="24"/>
+          <w:szCs w:val="24"/>
+          <w:lang w:val="pt-BR"/>
+        </w:rPr>
+        <w:t>r</w:t>
+      </w:r>
+      <w:r>
+        <w:rPr>
+          <w:rFonts w:ascii="Times New Roman" w:hAnsi="Times New Roman" w:eastAsia="Times New Roman" w:cs="Times New Roman"/>
+          <w:noProof w:val="0"/>
+          <w:sz w:val="24"/>
+          <w:szCs w:val="24"/>
+          <w:lang w:val="pt-BR"/>
+        </w:rPr>
+        <w:t>epresentante_cp</w:t>
+      </w:r>
+      <w:r>
+        <w:rPr>
+          <w:rFonts w:ascii="Times New Roman" w:hAnsi="Times New Roman" w:eastAsia="Times New Roman" w:cs="Times New Roman"/>
+          <w:noProof w:val="0"/>
+          <w:sz w:val="24"/>
+          <w:szCs w:val="24"/>
+          <w:lang w:val="pt-BR"/>
+        </w:rPr>
+        <w:t>f</w:t>
+      </w:r>
+      <w:r>
+        <w:rPr>
+          <w:rFonts w:ascii="Times New Roman" w:hAnsi="Times New Roman" w:eastAsia="Times New Roman" w:cs="Times New Roman"/>
+          <w:noProof w:val="0"/>
+          <w:sz w:val="24"/>
+          <w:szCs w:val="24"/>
+          <w:lang w:val="pt-BR"/>
+        </w:rPr>
+        <w:t>}</w:t>
+      </w:r>
+      <w:r>
+        <w:rPr>
+          <w:rFonts w:ascii="Times New Roman" w:hAnsi="Times New Roman" w:eastAsia="Times New Roman" w:cs="Times New Roman"/>
+          <w:noProof w:val="0"/>
+          <w:sz w:val="24"/>
+          <w:szCs w:val="24"/>
+          <w:lang w:val="pt-BR"/>
+        </w:rPr>
+        <w:t xml:space="preserve">, residente e domiciliado(a) à </w:t>
+      </w:r>
+      <w:r>
+        <w:rPr>
+          <w:rFonts w:ascii="Times New Roman" w:hAnsi="Times New Roman" w:eastAsia="Times New Roman" w:cs="Times New Roman"/>
+          <w:noProof w:val="0"/>
+          <w:sz w:val="24"/>
+          <w:szCs w:val="24"/>
+          <w:lang w:val="pt-BR"/>
+        </w:rPr>
+        <w:t>{</w:t>
+      </w:r>
+      <w:r>
+        <w:rPr>
+          <w:rFonts w:ascii="Times New Roman" w:hAnsi="Times New Roman" w:eastAsia="Times New Roman" w:cs="Times New Roman"/>
+          <w:noProof w:val="0"/>
+          <w:sz w:val="24"/>
+          <w:szCs w:val="24"/>
+          <w:lang w:val="pt-BR"/>
+        </w:rPr>
+        <w:t>r</w:t>
+      </w:r>
+      <w:r>
+        <w:rPr>
+          <w:rFonts w:ascii="Times New Roman" w:hAnsi="Times New Roman" w:eastAsia="Times New Roman" w:cs="Times New Roman"/>
+          <w:noProof w:val="0"/>
+          <w:sz w:val="24"/>
+          <w:szCs w:val="24"/>
+          <w:lang w:val="pt-BR"/>
+        </w:rPr>
+        <w:t>epresentante_endereco_residencia</w:t>
+      </w:r>
+      <w:r>
+        <w:rPr>
+          <w:rFonts w:ascii="Times New Roman" w:hAnsi="Times New Roman" w:eastAsia="Times New Roman" w:cs="Times New Roman"/>
+          <w:noProof w:val="0"/>
+          <w:sz w:val="24"/>
+          <w:szCs w:val="24"/>
+          <w:lang w:val="pt-BR"/>
+        </w:rPr>
+        <w:t>l</w:t>
+      </w:r>
+      <w:r>
+        <w:rPr>
+          <w:rFonts w:ascii="Times New Roman" w:hAnsi="Times New Roman" w:eastAsia="Times New Roman" w:cs="Times New Roman"/>
+          <w:noProof w:val="0"/>
+          <w:sz w:val="24"/>
+          <w:szCs w:val="24"/>
+          <w:lang w:val="pt-BR"/>
+        </w:rPr>
+        <w:t>}</w:t>
+      </w:r>
+      <w:r>
+        <w:rPr>
+          <w:rFonts w:ascii="Times New Roman" w:hAnsi="Times New Roman" w:eastAsia="Times New Roman" w:cs="Times New Roman"/>
+          <w:noProof w:val="0"/>
+          <w:sz w:val="24"/>
+          <w:szCs w:val="24"/>
+          <w:lang w:val="pt-BR"/>
+        </w:rPr>
+        <w:t xml:space="preserve">, com endereço profissional em </w:t>
+      </w:r>
+      <w:r>
+        <w:rPr>
+          <w:rFonts w:ascii="Times New Roman" w:hAnsi="Times New Roman" w:eastAsia="Times New Roman" w:cs="Times New Roman"/>
+          <w:noProof w:val="0"/>
+          <w:sz w:val="24"/>
+          <w:szCs w:val="24"/>
+          <w:lang w:val="pt-BR"/>
+        </w:rPr>
+        <w:t>{</w:t>
+      </w:r>
+      <w:r>
+        <w:rPr>
+          <w:rFonts w:ascii="Times New Roman" w:hAnsi="Times New Roman" w:eastAsia="Times New Roman" w:cs="Times New Roman"/>
+          <w:noProof w:val="0"/>
+          <w:sz w:val="24"/>
+          <w:szCs w:val="24"/>
+          <w:lang w:val="pt-BR"/>
+        </w:rPr>
+        <w:t>r</w:t>
+      </w:r>
+      <w:r>
+        <w:rPr>
+          <w:rFonts w:ascii="Times New Roman" w:hAnsi="Times New Roman" w:eastAsia="Times New Roman" w:cs="Times New Roman"/>
+          <w:noProof w:val="0"/>
+          <w:sz w:val="24"/>
+          <w:szCs w:val="24"/>
+          <w:lang w:val="pt-BR"/>
+        </w:rPr>
+        <w:t>epresentante_endereco_profissiona</w:t>
+      </w:r>
+      <w:r>
+        <w:rPr>
+          <w:rFonts w:ascii="Times New Roman" w:hAnsi="Times New Roman" w:eastAsia="Times New Roman" w:cs="Times New Roman"/>
+          <w:noProof w:val="0"/>
+          <w:sz w:val="24"/>
+          <w:szCs w:val="24"/>
+          <w:lang w:val="pt-BR"/>
+        </w:rPr>
+        <w:t>l</w:t>
+      </w:r>
+      <w:r>
+        <w:rPr>
+          <w:rFonts w:ascii="Times New Roman" w:hAnsi="Times New Roman" w:eastAsia="Times New Roman" w:cs="Times New Roman"/>
+          <w:noProof w:val="0"/>
+          <w:sz w:val="24"/>
+          <w:szCs w:val="24"/>
+          <w:lang w:val="pt-BR"/>
+        </w:rPr>
+        <w:t>}</w:t>
+      </w:r>
+      <w:r>
+        <w:rPr>
+          <w:rFonts w:ascii="Times New Roman" w:hAnsi="Times New Roman" w:eastAsia="Times New Roman" w:cs="Times New Roman"/>
+          <w:noProof w:val="0"/>
+          <w:sz w:val="24"/>
+          <w:szCs w:val="24"/>
+          <w:lang w:val="pt-BR"/>
+        </w:rPr>
+        <w:t xml:space="preserve">, e-mail </w:t>
+      </w:r>
+      <w:r>
+        <w:rPr>
+          <w:rFonts w:ascii="Times New Roman" w:hAnsi="Times New Roman" w:eastAsia="Times New Roman" w:cs="Times New Roman"/>
+          <w:noProof w:val="0"/>
+          <w:sz w:val="24"/>
+          <w:szCs w:val="24"/>
+          <w:lang w:val="pt-BR"/>
+        </w:rPr>
+        <w:t>{</w:t>
+      </w:r>
+      <w:r>
+        <w:rPr>
+          <w:rFonts w:ascii="Times New Roman" w:hAnsi="Times New Roman" w:eastAsia="Times New Roman" w:cs="Times New Roman"/>
+          <w:noProof w:val="0"/>
+          <w:sz w:val="24"/>
+          <w:szCs w:val="24"/>
+          <w:lang w:val="pt-BR"/>
+        </w:rPr>
+        <w:t>r</w:t>
+      </w:r>
+      <w:r>
+        <w:rPr>
+          <w:rFonts w:ascii="Times New Roman" w:hAnsi="Times New Roman" w:eastAsia="Times New Roman" w:cs="Times New Roman"/>
+          <w:noProof w:val="0"/>
+          <w:sz w:val="24"/>
+          <w:szCs w:val="24"/>
+          <w:lang w:val="pt-BR"/>
+        </w:rPr>
+        <w:t>epresentante_emai</w:t>
+      </w:r>
+      <w:r>
+        <w:rPr>
+          <w:rFonts w:ascii="Times New Roman" w:hAnsi="Times New Roman" w:eastAsia="Times New Roman" w:cs="Times New Roman"/>
+          <w:noProof w:val="0"/>
+          <w:sz w:val="24"/>
+          <w:szCs w:val="24"/>
+          <w:lang w:val="pt-BR"/>
+        </w:rPr>
+        <w:t>l</w:t>
+      </w:r>
+      <w:r>
+        <w:rPr>
+          <w:rFonts w:ascii="Times New Roman" w:hAnsi="Times New Roman" w:eastAsia="Times New Roman" w:cs="Times New Roman"/>
+          <w:noProof w:val="0"/>
+          <w:sz w:val="24"/>
+          <w:szCs w:val="24"/>
+          <w:lang w:val="pt-BR"/>
+        </w:rPr>
+        <w:t>}</w:t>
+      </w:r>
+      <w:r>
+        <w:rPr>
+          <w:rFonts w:ascii="Times New Roman" w:hAnsi="Times New Roman" w:eastAsia="Times New Roman" w:cs="Times New Roman"/>
+          <w:noProof w:val="0"/>
+          <w:sz w:val="24"/>
+          <w:szCs w:val="24"/>
+          <w:lang w:val="pt-BR"/>
+        </w:rPr>
+        <w:t xml:space="preserve">, telefone </w:t>
+      </w:r>
+      <w:r>
+        <w:rPr>
+          <w:rFonts w:ascii="Times New Roman" w:hAnsi="Times New Roman" w:eastAsia="Times New Roman" w:cs="Times New Roman"/>
+          <w:noProof w:val="0"/>
+          <w:sz w:val="24"/>
+          <w:szCs w:val="24"/>
+          <w:lang w:val="pt-BR"/>
+        </w:rPr>
+        <w:t>{</w:t>
+      </w:r>
+      <w:r>
+        <w:rPr>
+          <w:rFonts w:ascii="Times New Roman" w:hAnsi="Times New Roman" w:eastAsia="Times New Roman" w:cs="Times New Roman"/>
+          <w:noProof w:val="0"/>
+          <w:sz w:val="24"/>
+          <w:szCs w:val="24"/>
+          <w:lang w:val="pt-BR"/>
+        </w:rPr>
+        <w:t>r</w:t>
+      </w:r>
+      <w:r>
+        <w:rPr>
+          <w:rFonts w:ascii="Times New Roman" w:hAnsi="Times New Roman" w:eastAsia="Times New Roman" w:cs="Times New Roman"/>
+          <w:noProof w:val="0"/>
+          <w:sz w:val="24"/>
+          <w:szCs w:val="24"/>
+          <w:lang w:val="pt-BR"/>
+        </w:rPr>
+        <w:t>epresentante_telefon</w:t>
+      </w:r>
+      <w:r>
+        <w:rPr>
+          <w:rFonts w:ascii="Times New Roman" w:hAnsi="Times New Roman" w:eastAsia="Times New Roman" w:cs="Times New Roman"/>
+          <w:noProof w:val="0"/>
+          <w:sz w:val="24"/>
+          <w:szCs w:val="24"/>
+          <w:lang w:val="pt-BR"/>
+        </w:rPr>
+        <w:t>e</w:t>
+      </w:r>
+      <w:r>
+        <w:rPr>
+          <w:rFonts w:ascii="Times New Roman" w:hAnsi="Times New Roman" w:eastAsia="Times New Roman" w:cs="Times New Roman"/>
+          <w:noProof w:val="0"/>
+          <w:sz w:val="24"/>
+          <w:szCs w:val="24"/>
+          <w:lang w:val="pt-BR"/>
+        </w:rPr>
+        <w:t>}</w:t>
+      </w:r>
+      <w:r>
+        <w:rPr>
+          <w:rFonts w:ascii="Times New Roman" w:hAnsi="Times New Roman" w:eastAsia="Times New Roman" w:cs="Times New Roman"/>
+          <w:noProof w:val="0"/>
+          <w:sz w:val="24"/>
+          <w:szCs w:val="24"/>
+          <w:lang w:val="pt-BR"/>
+        </w:rPr>
+        <w:t>, vem, perante esse Juízo, assistido(a) pela DEFENSORIA PÚBLICA DO ESTADO DA BAHIA, por um dos seus membros que a esta subscreve, na forma do artigo 134 da Constituição Federal, da Lei Complementar Federal nº 80/94 e da Lei Complementar Estadual nº 26/06, ajuizar a presente</w:t>
       </w:r>
     </w:p>
     <w:p>
@@ -385,6 +825,265 @@
     </w:p>
     <w:p>
       <w:pPr>
+        <w:spacing w:before="0" w:beforeAutospacing="off" w:after="225" w:afterAutospacing="off"/>
+        <w:ind w:firstLine="720"/>
+        <w:jc w:val="both"/>
+      </w:pPr>
+      <w:r>
+        <w:rPr>
+          <w:rFonts w:ascii="Times New Roman" w:hAnsi="Times New Roman" w:eastAsia="Times New Roman" w:cs="Times New Roman"/>
+          <w:noProof w:val="0"/>
+          <w:sz w:val="24"/>
+          <w:szCs w:val="24"/>
+          <w:lang w:val="pt-BR"/>
+        </w:rPr>
+        <w:t>em face de {</w:t>
+      </w:r>
+      <w:r>
+        <w:rPr>
+          <w:rFonts w:ascii="Times New Roman" w:hAnsi="Times New Roman" w:eastAsia="Times New Roman" w:cs="Times New Roman"/>
+          <w:noProof w:val="0"/>
+          <w:sz w:val="24"/>
+          <w:szCs w:val="24"/>
+          <w:lang w:val="pt-BR"/>
+        </w:rPr>
+        <w:t>requerido_nome</w:t>
+      </w:r>
+      <w:r>
+        <w:rPr>
+          <w:rFonts w:ascii="Times New Roman" w:hAnsi="Times New Roman" w:eastAsia="Times New Roman" w:cs="Times New Roman"/>
+          <w:noProof w:val="0"/>
+          <w:sz w:val="24"/>
+          <w:szCs w:val="24"/>
+          <w:lang w:val="pt-BR"/>
+        </w:rPr>
+        <w:t>}, {</w:t>
+      </w:r>
+      <w:r>
+        <w:rPr>
+          <w:rFonts w:ascii="Times New Roman" w:hAnsi="Times New Roman" w:eastAsia="Times New Roman" w:cs="Times New Roman"/>
+          <w:noProof w:val="0"/>
+          <w:sz w:val="24"/>
+          <w:szCs w:val="24"/>
+          <w:lang w:val="pt-BR"/>
+        </w:rPr>
+        <w:t>executado_nacionalidade</w:t>
+      </w:r>
+      <w:r>
+        <w:rPr>
+          <w:rFonts w:ascii="Times New Roman" w:hAnsi="Times New Roman" w:eastAsia="Times New Roman" w:cs="Times New Roman"/>
+          <w:noProof w:val="0"/>
+          <w:sz w:val="24"/>
+          <w:szCs w:val="24"/>
+          <w:lang w:val="pt-BR"/>
+        </w:rPr>
+        <w:t>}, {</w:t>
+      </w:r>
+      <w:r>
+        <w:rPr>
+          <w:rFonts w:ascii="Times New Roman" w:hAnsi="Times New Roman" w:eastAsia="Times New Roman" w:cs="Times New Roman"/>
+          <w:noProof w:val="0"/>
+          <w:sz w:val="24"/>
+          <w:szCs w:val="24"/>
+          <w:lang w:val="pt-BR"/>
+        </w:rPr>
+        <w:t>executado_estado_civil</w:t>
+      </w:r>
+      <w:r>
+        <w:rPr>
+          <w:rFonts w:ascii="Times New Roman" w:hAnsi="Times New Roman" w:eastAsia="Times New Roman" w:cs="Times New Roman"/>
+          <w:noProof w:val="0"/>
+          <w:sz w:val="24"/>
+          <w:szCs w:val="24"/>
+          <w:lang w:val="pt-BR"/>
+        </w:rPr>
+        <w:t>}, {</w:t>
+      </w:r>
+      <w:r>
+        <w:rPr>
+          <w:rFonts w:ascii="Times New Roman" w:hAnsi="Times New Roman" w:eastAsia="Times New Roman" w:cs="Times New Roman"/>
+          <w:noProof w:val="0"/>
+          <w:sz w:val="24"/>
+          <w:szCs w:val="24"/>
+          <w:lang w:val="pt-BR"/>
+        </w:rPr>
+        <w:t>executado_ocupacao</w:t>
+      </w:r>
+      <w:r>
+        <w:rPr>
+          <w:rFonts w:ascii="Times New Roman" w:hAnsi="Times New Roman" w:eastAsia="Times New Roman" w:cs="Times New Roman"/>
+          <w:noProof w:val="0"/>
+          <w:sz w:val="24"/>
+          <w:szCs w:val="24"/>
+          <w:lang w:val="pt-BR"/>
+        </w:rPr>
+        <w:t>}, CPF {</w:t>
+      </w:r>
+      <w:r>
+        <w:rPr>
+          <w:rFonts w:ascii="Times New Roman" w:hAnsi="Times New Roman" w:eastAsia="Times New Roman" w:cs="Times New Roman"/>
+          <w:noProof w:val="0"/>
+          <w:sz w:val="24"/>
+          <w:szCs w:val="24"/>
+          <w:lang w:val="pt-BR"/>
+        </w:rPr>
+        <w:t>requerido_cpf</w:t>
+      </w:r>
+      <w:r>
+        <w:rPr>
+          <w:rFonts w:ascii="Times New Roman" w:hAnsi="Times New Roman" w:eastAsia="Times New Roman" w:cs="Times New Roman"/>
+          <w:noProof w:val="0"/>
+          <w:sz w:val="24"/>
+          <w:szCs w:val="24"/>
+          <w:lang w:val="pt-BR"/>
+        </w:rPr>
+        <w:t>}, residente e domiciliado(a) à {</w:t>
+      </w:r>
+      <w:r>
+        <w:rPr>
+          <w:rFonts w:ascii="Times New Roman" w:hAnsi="Times New Roman" w:eastAsia="Times New Roman" w:cs="Times New Roman"/>
+          <w:noProof w:val="0"/>
+          <w:sz w:val="24"/>
+          <w:szCs w:val="24"/>
+          <w:lang w:val="pt-BR"/>
+        </w:rPr>
+        <w:t>requerido_endereco_residencial</w:t>
+      </w:r>
+      <w:r>
+        <w:rPr>
+          <w:rFonts w:ascii="Times New Roman" w:hAnsi="Times New Roman" w:eastAsia="Times New Roman" w:cs="Times New Roman"/>
+          <w:noProof w:val="0"/>
+          <w:sz w:val="24"/>
+          <w:szCs w:val="24"/>
+          <w:lang w:val="pt-BR"/>
+        </w:rPr>
+        <w:t>}, com endereço profissional em {</w:t>
+      </w:r>
+      <w:r>
+        <w:rPr>
+          <w:rFonts w:ascii="Times New Roman" w:hAnsi="Times New Roman" w:eastAsia="Times New Roman" w:cs="Times New Roman"/>
+          <w:noProof w:val="0"/>
+          <w:sz w:val="24"/>
+          <w:szCs w:val="24"/>
+          <w:lang w:val="pt-BR"/>
+        </w:rPr>
+        <w:t>executado_endereco_profissional</w:t>
+      </w:r>
+      <w:r>
+        <w:rPr>
+          <w:rFonts w:ascii="Times New Roman" w:hAnsi="Times New Roman" w:eastAsia="Times New Roman" w:cs="Times New Roman"/>
+          <w:noProof w:val="0"/>
+          <w:sz w:val="24"/>
+          <w:szCs w:val="24"/>
+          <w:lang w:val="pt-BR"/>
+        </w:rPr>
+        <w:t>}, e-mail {</w:t>
+      </w:r>
+      <w:r>
+        <w:rPr>
+          <w:rFonts w:ascii="Times New Roman" w:hAnsi="Times New Roman" w:eastAsia="Times New Roman" w:cs="Times New Roman"/>
+          <w:noProof w:val="0"/>
+          <w:sz w:val="24"/>
+          <w:szCs w:val="24"/>
+          <w:lang w:val="pt-BR"/>
+        </w:rPr>
+        <w:t>executado_email</w:t>
+      </w:r>
+      <w:r>
+        <w:rPr>
+          <w:rFonts w:ascii="Times New Roman" w:hAnsi="Times New Roman" w:eastAsia="Times New Roman" w:cs="Times New Roman"/>
+          <w:noProof w:val="0"/>
+          <w:sz w:val="24"/>
+          <w:szCs w:val="24"/>
+          <w:lang w:val="pt-BR"/>
+        </w:rPr>
+        <w:t>}, telefone {</w:t>
+      </w:r>
+      <w:r>
+        <w:rPr>
+          <w:rFonts w:ascii="Times New Roman" w:hAnsi="Times New Roman" w:eastAsia="Times New Roman" w:cs="Times New Roman"/>
+          <w:noProof w:val="0"/>
+          <w:sz w:val="24"/>
+          <w:szCs w:val="24"/>
+          <w:lang w:val="pt-BR"/>
+        </w:rPr>
+        <w:t>executado_telefone</w:t>
+      </w:r>
+      <w:r>
+        <w:rPr>
+          <w:rFonts w:ascii="Times New Roman" w:hAnsi="Times New Roman" w:eastAsia="Times New Roman" w:cs="Times New Roman"/>
+          <w:noProof w:val="0"/>
+          <w:sz w:val="24"/>
+          <w:szCs w:val="24"/>
+          <w:lang w:val="pt-BR"/>
+        </w:rPr>
+        <w:t>}. Outros dados conhecidos: {</w:t>
+      </w:r>
+      <w:r>
+        <w:rPr>
+          <w:rFonts w:ascii="Times New Roman" w:hAnsi="Times New Roman" w:eastAsia="Times New Roman" w:cs="Times New Roman"/>
+          <w:noProof w:val="0"/>
+          <w:sz w:val="24"/>
+          <w:szCs w:val="24"/>
+          <w:lang w:val="pt-BR"/>
+        </w:rPr>
+        <w:t>dados_adicionais_requerido</w:t>
+      </w:r>
+      <w:r>
+        <w:rPr>
+          <w:rFonts w:ascii="Times New Roman" w:hAnsi="Times New Roman" w:eastAsia="Times New Roman" w:cs="Times New Roman"/>
+          <w:noProof w:val="0"/>
+          <w:sz w:val="24"/>
+          <w:szCs w:val="24"/>
+          <w:lang w:val="pt-BR"/>
+        </w:rPr>
+        <w:t>}, pelos motivos de fato e de direito a seguir expostos:</w:t>
+      </w:r>
+    </w:p>
+    <w:p>
+      <w:pPr>
+        <w:spacing w:before="0" w:beforeAutospacing="off" w:after="225" w:afterAutospacing="off"/>
+        <w:jc w:val="both"/>
+        <w:rPr>
+          <w:rFonts w:ascii="Times New Roman" w:hAnsi="Times New Roman" w:eastAsia="Times New Roman" w:cs="Times New Roman"/>
+          <w:noProof w:val="0"/>
+          <w:sz w:val="24"/>
+          <w:szCs w:val="24"/>
+          <w:lang w:val="pt-BR"/>
+        </w:rPr>
+      </w:pPr>
+    </w:p>
+    <w:p>
+      <w:pPr>
+        <w:spacing w:before="225" w:beforeAutospacing="off" w:after="225" w:afterAutospacing="off"/>
+        <w:jc w:val="both"/>
+      </w:pPr>
+      <w:r>
+        <w:rPr>
+          <w:rFonts w:ascii="Times New Roman" w:hAnsi="Times New Roman" w:eastAsia="Times New Roman" w:cs="Times New Roman"/>
+          <w:noProof w:val="0"/>
+          <w:sz w:val="24"/>
+          <w:szCs w:val="24"/>
+          <w:lang w:val="pt-BR"/>
+        </w:rPr>
+        <w:t>I. DAS PRERROGATIVAS INSTITUCIONAIS</w:t>
+      </w:r>
+    </w:p>
+    <w:p>
+      <w:pPr>
+        <w:spacing w:before="225" w:beforeAutospacing="off" w:after="225" w:afterAutospacing="off"/>
+        <w:jc w:val="both"/>
+        <w:rPr>
+          <w:rFonts w:ascii="Times New Roman" w:hAnsi="Times New Roman" w:eastAsia="Times New Roman" w:cs="Times New Roman"/>
+          <w:noProof w:val="0"/>
+          <w:sz w:val="24"/>
+          <w:szCs w:val="24"/>
+          <w:lang w:val="pt-BR"/>
+        </w:rPr>
+      </w:pPr>
+    </w:p>
+    <w:p>
+      <w:pPr>
         <w:spacing w:before="225" w:beforeAutospacing="off" w:after="225" w:afterAutospacing="off"/>
         <w:ind w:firstLine="720"/>
         <w:jc w:val="both"/>
@@ -397,203 +1096,7 @@
           <w:szCs w:val="24"/>
           <w:lang w:val="pt-BR"/>
         </w:rPr>
-        <w:t>em face de {</w:t>
-      </w:r>
-      <w:r>
-        <w:rPr>
-          <w:rFonts w:ascii="Times New Roman" w:hAnsi="Times New Roman" w:eastAsia="Times New Roman" w:cs="Times New Roman"/>
-          <w:noProof w:val="0"/>
-          <w:sz w:val="24"/>
-          <w:szCs w:val="24"/>
-          <w:lang w:val="pt-BR"/>
-        </w:rPr>
-        <w:t>requerido_nome</w:t>
-      </w:r>
-      <w:r>
-        <w:rPr>
-          <w:rFonts w:ascii="Times New Roman" w:hAnsi="Times New Roman" w:eastAsia="Times New Roman" w:cs="Times New Roman"/>
-          <w:noProof w:val="0"/>
-          <w:sz w:val="24"/>
-          <w:szCs w:val="24"/>
-          <w:lang w:val="pt-BR"/>
-        </w:rPr>
-        <w:t>}, {</w:t>
-      </w:r>
-      <w:r>
-        <w:rPr>
-          <w:rFonts w:ascii="Times New Roman" w:hAnsi="Times New Roman" w:eastAsia="Times New Roman" w:cs="Times New Roman"/>
-          <w:noProof w:val="0"/>
-          <w:sz w:val="24"/>
-          <w:szCs w:val="24"/>
-          <w:lang w:val="pt-BR"/>
-        </w:rPr>
-        <w:t>executado_nacionalidade</w:t>
-      </w:r>
-      <w:r>
-        <w:rPr>
-          <w:rFonts w:ascii="Times New Roman" w:hAnsi="Times New Roman" w:eastAsia="Times New Roman" w:cs="Times New Roman"/>
-          <w:noProof w:val="0"/>
-          <w:sz w:val="24"/>
-          <w:szCs w:val="24"/>
-          <w:lang w:val="pt-BR"/>
-        </w:rPr>
-        <w:t>}, {</w:t>
-      </w:r>
-      <w:r>
-        <w:rPr>
-          <w:rFonts w:ascii="Times New Roman" w:hAnsi="Times New Roman" w:eastAsia="Times New Roman" w:cs="Times New Roman"/>
-          <w:noProof w:val="0"/>
-          <w:sz w:val="24"/>
-          <w:szCs w:val="24"/>
-          <w:lang w:val="pt-BR"/>
-        </w:rPr>
-        <w:t>executado_estado_civil</w:t>
-      </w:r>
-      <w:r>
-        <w:rPr>
-          <w:rFonts w:ascii="Times New Roman" w:hAnsi="Times New Roman" w:eastAsia="Times New Roman" w:cs="Times New Roman"/>
-          <w:noProof w:val="0"/>
-          <w:sz w:val="24"/>
-          <w:szCs w:val="24"/>
-          <w:lang w:val="pt-BR"/>
-        </w:rPr>
-        <w:t>}, {</w:t>
-      </w:r>
-      <w:r>
-        <w:rPr>
-          <w:rFonts w:ascii="Times New Roman" w:hAnsi="Times New Roman" w:eastAsia="Times New Roman" w:cs="Times New Roman"/>
-          <w:noProof w:val="0"/>
-          <w:sz w:val="24"/>
-          <w:szCs w:val="24"/>
-          <w:lang w:val="pt-BR"/>
-        </w:rPr>
-        <w:t>executado_ocupacao</w:t>
-      </w:r>
-      <w:r>
-        <w:rPr>
-          <w:rFonts w:ascii="Times New Roman" w:hAnsi="Times New Roman" w:eastAsia="Times New Roman" w:cs="Times New Roman"/>
-          <w:noProof w:val="0"/>
-          <w:sz w:val="24"/>
-          <w:szCs w:val="24"/>
-          <w:lang w:val="pt-BR"/>
-        </w:rPr>
-        <w:t>}, CPF {</w:t>
-      </w:r>
-      <w:r>
-        <w:rPr>
-          <w:rFonts w:ascii="Times New Roman" w:hAnsi="Times New Roman" w:eastAsia="Times New Roman" w:cs="Times New Roman"/>
-          <w:noProof w:val="0"/>
-          <w:sz w:val="24"/>
-          <w:szCs w:val="24"/>
-          <w:lang w:val="pt-BR"/>
-        </w:rPr>
-        <w:t>requerido_cpf</w:t>
-      </w:r>
-      <w:r>
-        <w:rPr>
-          <w:rFonts w:ascii="Times New Roman" w:hAnsi="Times New Roman" w:eastAsia="Times New Roman" w:cs="Times New Roman"/>
-          <w:noProof w:val="0"/>
-          <w:sz w:val="24"/>
-          <w:szCs w:val="24"/>
-          <w:lang w:val="pt-BR"/>
-        </w:rPr>
-        <w:t>}, residente e domiciliado(a) à {</w:t>
-      </w:r>
-      <w:r>
-        <w:rPr>
-          <w:rFonts w:ascii="Times New Roman" w:hAnsi="Times New Roman" w:eastAsia="Times New Roman" w:cs="Times New Roman"/>
-          <w:noProof w:val="0"/>
-          <w:sz w:val="24"/>
-          <w:szCs w:val="24"/>
-          <w:lang w:val="pt-BR"/>
-        </w:rPr>
-        <w:t>requerido_endereco_residencial</w:t>
-      </w:r>
-      <w:r>
-        <w:rPr>
-          <w:rFonts w:ascii="Times New Roman" w:hAnsi="Times New Roman" w:eastAsia="Times New Roman" w:cs="Times New Roman"/>
-          <w:noProof w:val="0"/>
-          <w:sz w:val="24"/>
-          <w:szCs w:val="24"/>
-          <w:lang w:val="pt-BR"/>
-        </w:rPr>
-        <w:t>}, com endereço profissional em {</w:t>
-      </w:r>
-      <w:r>
-        <w:rPr>
-          <w:rFonts w:ascii="Times New Roman" w:hAnsi="Times New Roman" w:eastAsia="Times New Roman" w:cs="Times New Roman"/>
-          <w:noProof w:val="0"/>
-          <w:sz w:val="24"/>
-          <w:szCs w:val="24"/>
-          <w:lang w:val="pt-BR"/>
-        </w:rPr>
-        <w:t>executado_endereco_profissional</w:t>
-      </w:r>
-      <w:r>
-        <w:rPr>
-          <w:rFonts w:ascii="Times New Roman" w:hAnsi="Times New Roman" w:eastAsia="Times New Roman" w:cs="Times New Roman"/>
-          <w:noProof w:val="0"/>
-          <w:sz w:val="24"/>
-          <w:szCs w:val="24"/>
-          <w:lang w:val="pt-BR"/>
-        </w:rPr>
-        <w:t>}, e-mail {</w:t>
-      </w:r>
-      <w:r>
-        <w:rPr>
-          <w:rFonts w:ascii="Times New Roman" w:hAnsi="Times New Roman" w:eastAsia="Times New Roman" w:cs="Times New Roman"/>
-          <w:noProof w:val="0"/>
-          <w:sz w:val="24"/>
-          <w:szCs w:val="24"/>
-          <w:lang w:val="pt-BR"/>
-        </w:rPr>
-        <w:t>executado_email</w:t>
-      </w:r>
-      <w:r>
-        <w:rPr>
-          <w:rFonts w:ascii="Times New Roman" w:hAnsi="Times New Roman" w:eastAsia="Times New Roman" w:cs="Times New Roman"/>
-          <w:noProof w:val="0"/>
-          <w:sz w:val="24"/>
-          <w:szCs w:val="24"/>
-          <w:lang w:val="pt-BR"/>
-        </w:rPr>
-        <w:t>}, telefone {</w:t>
-      </w:r>
-      <w:r>
-        <w:rPr>
-          <w:rFonts w:ascii="Times New Roman" w:hAnsi="Times New Roman" w:eastAsia="Times New Roman" w:cs="Times New Roman"/>
-          <w:noProof w:val="0"/>
-          <w:sz w:val="24"/>
-          <w:szCs w:val="24"/>
-          <w:lang w:val="pt-BR"/>
-        </w:rPr>
-        <w:t>executado_telefone</w:t>
-      </w:r>
-      <w:r>
-        <w:rPr>
-          <w:rFonts w:ascii="Times New Roman" w:hAnsi="Times New Roman" w:eastAsia="Times New Roman" w:cs="Times New Roman"/>
-          <w:noProof w:val="0"/>
-          <w:sz w:val="24"/>
-          <w:szCs w:val="24"/>
-          <w:lang w:val="pt-BR"/>
-        </w:rPr>
-        <w:t>}, pelos motivos de fato e de direito a seguir expostos:</w:t>
-      </w:r>
-    </w:p>
-    <w:p>
-      <w:pPr>
-        <w:spacing w:before="225" w:beforeAutospacing="off" w:after="225" w:afterAutospacing="off"/>
-        <w:jc w:val="both"/>
-      </w:pPr>
-      <w:r>
-        <w:rPr>
-          <w:rFonts w:ascii="Times New Roman" w:hAnsi="Times New Roman" w:eastAsia="Times New Roman" w:cs="Times New Roman"/>
-          <w:noProof w:val="0"/>
-          <w:sz w:val="24"/>
-          <w:szCs w:val="24"/>
-          <w:lang w:val="pt-BR"/>
-        </w:rPr>
-        <w:t>I. DAS PRERROGATIVAS INSTITUCIONAIS</w:t>
+        <w:t>Inicialmente, ressalta-se que por estar a parte requerente assistida pela Defensoria Pública do Estado da Bahia, é de direito a observância das prerrogativas funcionais desta instituição, tais como a contagem em dobro dos prazos processuais e a intimação pessoal dos Defensores Públicos, sob pena de nulidade dos atos praticados, em consonância com o art. 128, I, da Lei Complementar Federal nº 80 de 1994 c/c art. 148, II, da Lei Complementar Estadual nº 26 de 2006 e art. 186, caput e § 1º, do Código de Processo Civil.</w:t>
       </w:r>
     </w:p>
     <w:p>
@@ -601,17 +1104,14 @@
         <w:spacing w:before="225" w:beforeAutospacing="off" w:after="225" w:afterAutospacing="off"/>
         <w:ind w:firstLine="720"/>
         <w:jc w:val="both"/>
-      </w:pPr>
-      <w:r>
-        <w:rPr>
-          <w:rFonts w:ascii="Times New Roman" w:hAnsi="Times New Roman" w:eastAsia="Times New Roman" w:cs="Times New Roman"/>
-          <w:noProof w:val="0"/>
-          <w:sz w:val="24"/>
-          <w:szCs w:val="24"/>
-          <w:lang w:val="pt-BR"/>
-        </w:rPr>
-        <w:t>Inicialmente, ressalta-se que por estar a parte requerente assistida pela Defensoria Pública do Estado da Bahia, é de direito a observância das prerrogativas funcionais desta instituição, tais como a contagem em dobro dos prazos processuais e a intimação pessoal dos Defensores Públicos, sob pena de nulidade dos atos praticados, em consonância com o art. 128, I, da Lei Complementar Federal nº 80 de 1994 c/c art. 148, II, da Lei Complementar Estadual nº 26 de 2006 e art. 186, caput e § 1º, do Código de Processo Civil.</w:t>
-      </w:r>
+        <w:rPr>
+          <w:rFonts w:ascii="Times New Roman" w:hAnsi="Times New Roman" w:eastAsia="Times New Roman" w:cs="Times New Roman"/>
+          <w:noProof w:val="0"/>
+          <w:sz w:val="24"/>
+          <w:szCs w:val="24"/>
+          <w:lang w:val="pt-BR"/>
+        </w:rPr>
+      </w:pPr>
     </w:p>
     <w:p>
       <w:pPr>
@@ -628,6 +1128,19 @@
         </w:rPr>
         <w:t>II. DA GRATUIDADE DE JUSTIÇA</w:t>
       </w:r>
+    </w:p>
+    <w:p>
+      <w:pPr>
+        <w:spacing w:before="225" w:beforeAutospacing="off" w:after="225" w:afterAutospacing="off"/>
+        <w:jc w:val="both"/>
+        <w:rPr>
+          <w:rFonts w:ascii="Times New Roman" w:hAnsi="Times New Roman" w:eastAsia="Times New Roman" w:cs="Times New Roman"/>
+          <w:noProof w:val="0"/>
+          <w:sz w:val="24"/>
+          <w:szCs w:val="24"/>
+          <w:lang w:val="pt-BR"/>
+        </w:rPr>
+      </w:pPr>
     </w:p>
     <w:p>
       <w:pPr>
@@ -669,6 +1182,20 @@
     <w:p>
       <w:pPr>
         <w:spacing w:before="225" w:beforeAutospacing="off" w:after="225" w:afterAutospacing="off"/>
+        <w:ind w:firstLine="720"/>
+        <w:jc w:val="both"/>
+        <w:rPr>
+          <w:rFonts w:ascii="Times New Roman" w:hAnsi="Times New Roman" w:eastAsia="Times New Roman" w:cs="Times New Roman"/>
+          <w:noProof w:val="0"/>
+          <w:sz w:val="24"/>
+          <w:szCs w:val="24"/>
+          <w:lang w:val="pt-BR"/>
+        </w:rPr>
+      </w:pPr>
+    </w:p>
+    <w:p>
+      <w:pPr>
+        <w:spacing w:before="225" w:beforeAutospacing="off" w:after="225" w:afterAutospacing="off"/>
         <w:jc w:val="both"/>
       </w:pPr>
       <w:r>
@@ -686,17 +1213,14 @@
       <w:pPr>
         <w:spacing w:before="225" w:beforeAutospacing="off" w:after="225" w:afterAutospacing="off"/>
         <w:jc w:val="both"/>
-      </w:pPr>
-      <w:r>
-        <w:rPr>
-          <w:rFonts w:ascii="Times New Roman" w:hAnsi="Times New Roman" w:eastAsia="Times New Roman" w:cs="Times New Roman"/>
-          <w:noProof w:val="0"/>
-          <w:sz w:val="24"/>
-          <w:szCs w:val="24"/>
-          <w:lang w:val="pt-BR"/>
-        </w:rPr>
-        <w:t>{dos_fatos}</w:t>
-      </w:r>
+        <w:rPr>
+          <w:rFonts w:ascii="Times New Roman" w:hAnsi="Times New Roman" w:eastAsia="Times New Roman" w:cs="Times New Roman"/>
+          <w:noProof w:val="0"/>
+          <w:sz w:val="24"/>
+          <w:szCs w:val="24"/>
+          <w:lang w:val="pt-BR"/>
+        </w:rPr>
+      </w:pPr>
     </w:p>
     <w:p>
       <w:pPr>
@@ -711,8 +1235,86 @@
           <w:szCs w:val="24"/>
           <w:lang w:val="pt-BR"/>
         </w:rPr>
+        <w:t>{</w:t>
+      </w:r>
+      <w:r>
+        <w:rPr>
+          <w:rFonts w:ascii="Times New Roman" w:hAnsi="Times New Roman" w:eastAsia="Times New Roman" w:cs="Times New Roman"/>
+          <w:noProof w:val="0"/>
+          <w:sz w:val="24"/>
+          <w:szCs w:val="24"/>
+          <w:lang w:val="pt-BR"/>
+        </w:rPr>
+        <w:t>dos_fatos</w:t>
+      </w:r>
+      <w:r>
+        <w:rPr>
+          <w:rFonts w:ascii="Times New Roman" w:hAnsi="Times New Roman" w:eastAsia="Times New Roman" w:cs="Times New Roman"/>
+          <w:noProof w:val="0"/>
+          <w:sz w:val="24"/>
+          <w:szCs w:val="24"/>
+          <w:lang w:val="pt-BR"/>
+        </w:rPr>
+        <w:t>}</w:t>
+      </w:r>
+    </w:p>
+    <w:p>
+      <w:pPr>
+        <w:spacing w:before="225" w:beforeAutospacing="off" w:after="225" w:afterAutospacing="off"/>
+        <w:jc w:val="both"/>
+        <w:rPr>
+          <w:rFonts w:ascii="Times New Roman" w:hAnsi="Times New Roman" w:eastAsia="Times New Roman" w:cs="Times New Roman"/>
+          <w:noProof w:val="0"/>
+          <w:sz w:val="24"/>
+          <w:szCs w:val="24"/>
+          <w:lang w:val="pt-BR"/>
+        </w:rPr>
+      </w:pPr>
+    </w:p>
+    <w:p>
+      <w:pPr>
+        <w:spacing w:before="0" w:beforeAutospacing="off" w:after="225" w:afterAutospacing="off"/>
+        <w:jc w:val="both"/>
+      </w:pPr>
+      <w:r>
+        <w:rPr>
+          <w:rFonts w:ascii="Times New Roman" w:hAnsi="Times New Roman" w:eastAsia="Times New Roman" w:cs="Times New Roman"/>
+          <w:noProof w:val="0"/>
+          <w:sz w:val="24"/>
+          <w:szCs w:val="24"/>
+          <w:lang w:val="pt-BR"/>
+        </w:rPr>
+        <w:t>Filhos: {filhos_info}</w:t>
+      </w:r>
+    </w:p>
+    <w:p>
+      <w:pPr>
+        <w:spacing w:before="225" w:beforeAutospacing="off" w:after="225" w:afterAutospacing="off"/>
+        <w:jc w:val="both"/>
+      </w:pPr>
+      <w:r>
+        <w:rPr>
+          <w:rFonts w:ascii="Times New Roman" w:hAnsi="Times New Roman" w:eastAsia="Times New Roman" w:cs="Times New Roman"/>
+          <w:noProof w:val="0"/>
+          <w:sz w:val="24"/>
+          <w:szCs w:val="24"/>
+          <w:lang w:val="pt-BR"/>
+        </w:rPr>
         <w:t>IV. DO DIREITO</w:t>
       </w:r>
+    </w:p>
+    <w:p>
+      <w:pPr>
+        <w:spacing w:before="225" w:beforeAutospacing="off" w:after="225" w:afterAutospacing="off"/>
+        <w:jc w:val="both"/>
+        <w:rPr>
+          <w:rFonts w:ascii="Times New Roman" w:hAnsi="Times New Roman" w:eastAsia="Times New Roman" w:cs="Times New Roman"/>
+          <w:noProof w:val="0"/>
+          <w:sz w:val="24"/>
+          <w:szCs w:val="24"/>
+          <w:lang w:val="pt-BR"/>
+        </w:rPr>
+      </w:pPr>
     </w:p>
     <w:p>
       <w:pPr>
@@ -979,6 +1581,20 @@
     <w:p>
       <w:pPr>
         <w:spacing w:before="225" w:beforeAutospacing="off" w:after="225" w:afterAutospacing="off"/>
+        <w:ind w:firstLine="720"/>
+        <w:jc w:val="both"/>
+        <w:rPr>
+          <w:rFonts w:ascii="Times New Roman" w:hAnsi="Times New Roman" w:eastAsia="Times New Roman" w:cs="Times New Roman"/>
+          <w:noProof w:val="0"/>
+          <w:sz w:val="24"/>
+          <w:szCs w:val="24"/>
+          <w:lang w:val="pt-BR"/>
+        </w:rPr>
+      </w:pPr>
+    </w:p>
+    <w:p>
+      <w:pPr>
+        <w:spacing w:before="225" w:beforeAutospacing="off" w:after="225" w:afterAutospacing="off"/>
         <w:jc w:val="both"/>
       </w:pPr>
       <w:r>
@@ -991,6 +1607,19 @@
         </w:rPr>
         <w:t>V. DOS PEDIDOS</w:t>
       </w:r>
+    </w:p>
+    <w:p>
+      <w:pPr>
+        <w:spacing w:before="225" w:beforeAutospacing="off" w:after="225" w:afterAutospacing="off"/>
+        <w:jc w:val="both"/>
+        <w:rPr>
+          <w:rFonts w:ascii="Times New Roman" w:hAnsi="Times New Roman" w:eastAsia="Times New Roman" w:cs="Times New Roman"/>
+          <w:noProof w:val="0"/>
+          <w:sz w:val="24"/>
+          <w:szCs w:val="24"/>
+          <w:lang w:val="pt-BR"/>
+        </w:rPr>
+      </w:pPr>
     </w:p>
     <w:p>
       <w:pPr>
@@ -1421,7 +2050,7 @@
         </w:rPr>
         <w:t xml:space="preserve">i) a condenação da parte requerida nas custas processuais e nos honorários de sucumbência, sendo que estes últimos deverão ser revertidos em favor do Fundo de Assistência Judiciária da Defensoria Pública do Estado da Bahia – FAJDPE/BA, mediante pagamento diretamente no Banco do Brasil, Agência n° 3832-6, Conta n° 992831-6, chave PIX (e-mail) </w:t>
       </w:r>
-      <w:hyperlink r:id="Ra6ea5196ad9348b2">
+      <w:hyperlink r:id="Rc3033b72224141e2">
         <w:r>
           <w:rPr>
             <w:rStyle w:val="Hyperlink"/>
@@ -1636,37 +2265,34 @@
       <w:pPr>
         <w:spacing w:before="225" w:beforeAutospacing="off" w:after="225" w:afterAutospacing="off"/>
         <w:ind w:firstLine="720"/>
-        <w:jc w:val="both"/>
-      </w:pPr>
-      <w:r>
-        <w:rPr>
-          <w:rFonts w:ascii="Times New Roman" w:hAnsi="Times New Roman" w:eastAsia="Times New Roman" w:cs="Times New Roman"/>
-          <w:noProof w:val="0"/>
-          <w:sz w:val="24"/>
-          <w:szCs w:val="24"/>
-          <w:lang w:val="pt-BR"/>
-        </w:rPr>
-        <w:t>{</w:t>
-      </w:r>
-      <w:r>
-        <w:rPr>
-          <w:rFonts w:ascii="Times New Roman" w:hAnsi="Times New Roman" w:eastAsia="Times New Roman" w:cs="Times New Roman"/>
-          <w:noProof w:val="0"/>
-          <w:sz w:val="24"/>
-          <w:szCs w:val="24"/>
-          <w:lang w:val="pt-BR"/>
-        </w:rPr>
-        <w:t>defensoraNome</w:t>
-      </w:r>
-      <w:r>
-        <w:rPr>
-          <w:rFonts w:ascii="Times New Roman" w:hAnsi="Times New Roman" w:eastAsia="Times New Roman" w:cs="Times New Roman"/>
-          <w:noProof w:val="0"/>
-          <w:sz w:val="24"/>
-          <w:szCs w:val="24"/>
-          <w:lang w:val="pt-BR"/>
-        </w:rPr>
-        <w:t xml:space="preserve">} </w:t>
+        <w:jc w:val="center"/>
+        <w:rPr>
+          <w:rFonts w:ascii="Times New Roman" w:hAnsi="Times New Roman" w:eastAsia="Times New Roman" w:cs="Times New Roman"/>
+          <w:noProof w:val="0"/>
+          <w:sz w:val="24"/>
+          <w:szCs w:val="24"/>
+          <w:lang w:val="pt-BR"/>
+        </w:rPr>
+      </w:pPr>
+      <w:r>
+        <w:rPr>
+          <w:rFonts w:ascii="Times New Roman" w:hAnsi="Times New Roman" w:eastAsia="Times New Roman" w:cs="Times New Roman"/>
+          <w:noProof w:val="0"/>
+          <w:sz w:val="24"/>
+          <w:szCs w:val="24"/>
+          <w:lang w:val="pt-BR"/>
+        </w:rPr>
+        <w:t>NOME DA DEFENSORA</w:t>
+      </w:r>
+      <w:r>
+        <w:rPr>
+          <w:rFonts w:ascii="Times New Roman" w:hAnsi="Times New Roman" w:eastAsia="Times New Roman" w:cs="Times New Roman"/>
+          <w:noProof w:val="0"/>
+          <w:sz w:val="24"/>
+          <w:szCs w:val="24"/>
+          <w:lang w:val="pt-BR"/>
+        </w:rPr>
+        <w:t xml:space="preserve"> </w:t>
       </w:r>
     </w:p>
     <w:p>

</xml_diff>

<commit_message>
Novos testes d codigos
</commit_message>
<xml_diff>
--- a/backend/templates/fixacao_alimentos1.docx
+++ b/backend/templates/fixacao_alimentos1.docx
@@ -1775,15 +1775,30 @@
         <w:jc w:val="both"/>
         <w:rPr>
           <w:rFonts w:ascii="Times New Roman" w:hAnsi="Times New Roman" w:eastAsia="Times New Roman" w:cs="Times New Roman"/>
+          <w:noProof w:val="0"/>
+          <w:sz w:val="24"/>
+          <w:szCs w:val="24"/>
+          <w:lang w:val="pt-BR"/>
+        </w:rPr>
+      </w:pPr>
+      <w:r>
+        <w:rPr>
+          <w:rFonts w:ascii="Times New Roman" w:hAnsi="Times New Roman" w:eastAsia="Times New Roman" w:cs="Times New Roman"/>
+          <w:b w:val="1"/>
+          <w:bCs w:val="1"/>
           <w:i w:val="0"/>
           <w:iCs w:val="0"/>
+          <w:strike w:val="0"/>
+          <w:dstrike w:val="0"/>
           <w:noProof w:val="0"/>
           <w:color w:val="000000" w:themeColor="text1" w:themeTint="FF" w:themeShade="FF"/>
           <w:sz w:val="24"/>
           <w:szCs w:val="24"/>
-          <w:lang w:val="pt-BR"/>
-        </w:rPr>
-      </w:pPr>
+          <w:u w:val="none"/>
+          <w:lang w:val="pt-BR"/>
+        </w:rPr>
+        <w:t>É razoável, portanto, que a parte requerida contribua para a subsistência da parte autora com ao menos % do salário mínimo vigente (atuais {valor_pensao})</w:t>
+      </w:r>
       <w:r>
         <w:rPr>
           <w:rFonts w:ascii="Times New Roman" w:hAnsi="Times New Roman" w:eastAsia="Times New Roman" w:cs="Times New Roman"/>
@@ -1791,66 +1806,16 @@
           <w:bCs w:val="0"/>
           <w:i w:val="0"/>
           <w:iCs w:val="0"/>
-          <w:caps w:val="0"/>
-          <w:smallCaps w:val="0"/>
+          <w:strike w:val="0"/>
+          <w:dstrike w:val="0"/>
           <w:noProof w:val="0"/>
           <w:color w:val="000000" w:themeColor="text1" w:themeTint="FF" w:themeShade="FF"/>
           <w:sz w:val="24"/>
           <w:szCs w:val="24"/>
-          <w:lang w:val="pt-BR"/>
-        </w:rPr>
-        <w:t xml:space="preserve">“É razoável, portanto, que a parte requerida contribua para a subsistência da parte autora com o valor mensal de </w:t>
-      </w:r>
-      <w:r>
-        <w:rPr>
-          <w:rFonts w:ascii="Times New Roman" w:hAnsi="Times New Roman" w:eastAsia="Times New Roman" w:cs="Times New Roman"/>
-          <w:b w:val="1"/>
-          <w:bCs w:val="1"/>
-          <w:i w:val="0"/>
-          <w:iCs w:val="0"/>
-          <w:caps w:val="0"/>
-          <w:smallCaps w:val="0"/>
-          <w:noProof w:val="0"/>
-          <w:color w:val="000000" w:themeColor="text1" w:themeTint="FF" w:themeShade="FF"/>
-          <w:sz w:val="24"/>
-          <w:szCs w:val="24"/>
-          <w:lang w:val="pt-BR"/>
-        </w:rPr>
-        <w:t>{</w:t>
-      </w:r>
-      <w:r>
-        <w:rPr>
-          <w:rFonts w:ascii="Times New Roman" w:hAnsi="Times New Roman" w:eastAsia="Times New Roman" w:cs="Times New Roman"/>
-          <w:b w:val="1"/>
-          <w:bCs w:val="1"/>
-          <w:i w:val="0"/>
-          <w:iCs w:val="0"/>
-          <w:caps w:val="0"/>
-          <w:smallCaps w:val="0"/>
-          <w:noProof w:val="0"/>
-          <w:color w:val="000000" w:themeColor="text1" w:themeTint="FF" w:themeShade="FF"/>
-          <w:sz w:val="24"/>
-          <w:szCs w:val="24"/>
-          <w:lang w:val="pt-BR"/>
-        </w:rPr>
-        <w:t>valor_pensao</w:t>
-      </w:r>
-      <w:r>
-        <w:rPr>
-          <w:rFonts w:ascii="Times New Roman" w:hAnsi="Times New Roman" w:eastAsia="Times New Roman" w:cs="Times New Roman"/>
-          <w:b w:val="1"/>
-          <w:bCs w:val="1"/>
-          <w:i w:val="0"/>
-          <w:iCs w:val="0"/>
-          <w:caps w:val="0"/>
-          <w:smallCaps w:val="0"/>
-          <w:noProof w:val="0"/>
-          <w:color w:val="000000" w:themeColor="text1" w:themeTint="FF" w:themeShade="FF"/>
-          <w:sz w:val="24"/>
-          <w:szCs w:val="24"/>
-          <w:lang w:val="pt-BR"/>
-        </w:rPr>
-        <w:t>}</w:t>
+          <w:u w:val="none"/>
+          <w:lang w:val="pt-BR"/>
+        </w:rPr>
+        <w:t xml:space="preserve">, além de 50% dos gastos extraordinários com saúde, educação e vestuário, até o dia </w:t>
       </w:r>
       <w:r>
         <w:rPr>
@@ -1859,15 +1824,35 @@
           <w:bCs w:val="0"/>
           <w:i w:val="0"/>
           <w:iCs w:val="0"/>
-          <w:caps w:val="0"/>
-          <w:smallCaps w:val="0"/>
+          <w:strike w:val="0"/>
+          <w:dstrike w:val="0"/>
           <w:noProof w:val="0"/>
           <w:color w:val="000000" w:themeColor="text1" w:themeTint="FF" w:themeShade="FF"/>
           <w:sz w:val="24"/>
           <w:szCs w:val="24"/>
-          <w:lang w:val="pt-BR"/>
-        </w:rPr>
-        <w:t>, a título de alimentos provisórios, bem como com as despesas extraordinárias com saúde, educação e vestuário.”</w:t>
+          <w:highlight w:val="yellow"/>
+          <w:u w:val="none"/>
+          <w:lang w:val="pt-BR"/>
+        </w:rPr>
+        <w:t>05</w:t>
+      </w:r>
+      <w:r>
+        <w:rPr>
+          <w:rFonts w:ascii="Times New Roman" w:hAnsi="Times New Roman" w:eastAsia="Times New Roman" w:cs="Times New Roman"/>
+          <w:b w:val="0"/>
+          <w:bCs w:val="0"/>
+          <w:i w:val="0"/>
+          <w:iCs w:val="0"/>
+          <w:strike w:val="0"/>
+          <w:dstrike w:val="0"/>
+          <w:noProof w:val="0"/>
+          <w:color w:val="000000" w:themeColor="text1" w:themeTint="FF" w:themeShade="FF"/>
+          <w:sz w:val="24"/>
+          <w:szCs w:val="24"/>
+          <w:u w:val="none"/>
+          <w:lang w:val="pt-BR"/>
+        </w:rPr>
+        <w:t xml:space="preserve"> de cada mês.</w:t>
       </w:r>
     </w:p>
     <w:p>
@@ -2274,17 +2259,47 @@
           <w:szCs w:val="24"/>
           <w:lang w:val="pt-BR"/>
         </w:rPr>
-        <w:t xml:space="preserve">% dos gastos extraordinários com saúde, educação e vestuário, até o dia </w:t>
-      </w:r>
-      <w:r>
-        <w:rPr>
-          <w:rFonts w:ascii="Times New Roman" w:hAnsi="Times New Roman" w:eastAsia="Times New Roman" w:cs="Times New Roman"/>
-          <w:noProof w:val="0"/>
-          <w:sz w:val="24"/>
-          <w:szCs w:val="24"/>
-          <w:lang w:val="pt-BR"/>
-        </w:rPr>
-        <w:t xml:space="preserve"> de cada mês, a ser creditado no seguinte endereço bancário: {</w:t>
+        <w:t xml:space="preserve">% dos gastos extraordinários com saúde, educação e vestuário, até o </w:t>
+      </w:r>
+      <w:r>
+        <w:rPr>
+          <w:rFonts w:ascii="Times New Roman" w:hAnsi="Times New Roman" w:eastAsia="Times New Roman" w:cs="Times New Roman"/>
+          <w:noProof w:val="0"/>
+          <w:sz w:val="24"/>
+          <w:szCs w:val="24"/>
+          <w:lang w:val="pt-BR"/>
+        </w:rPr>
+        <w:t xml:space="preserve">dia </w:t>
+      </w:r>
+      <w:r>
+        <w:rPr>
+          <w:rFonts w:ascii="Times New Roman" w:hAnsi="Times New Roman" w:eastAsia="Times New Roman" w:cs="Times New Roman"/>
+          <w:noProof w:val="0"/>
+          <w:sz w:val="24"/>
+          <w:szCs w:val="24"/>
+          <w:lang w:val="pt-BR"/>
+        </w:rPr>
+        <w:t>5</w:t>
+      </w:r>
+      <w:r>
+        <w:rPr>
+          <w:rFonts w:ascii="Times New Roman" w:hAnsi="Times New Roman" w:eastAsia="Times New Roman" w:cs="Times New Roman"/>
+          <w:noProof w:val="0"/>
+          <w:sz w:val="24"/>
+          <w:szCs w:val="24"/>
+          <w:lang w:val="pt-BR"/>
+        </w:rPr>
+        <w:t xml:space="preserve"> de</w:t>
+      </w:r>
+      <w:r>
+        <w:rPr>
+          <w:rFonts w:ascii="Times New Roman" w:hAnsi="Times New Roman" w:eastAsia="Times New Roman" w:cs="Times New Roman"/>
+          <w:noProof w:val="0"/>
+          <w:sz w:val="24"/>
+          <w:szCs w:val="24"/>
+          <w:lang w:val="pt-BR"/>
+        </w:rPr>
+        <w:t xml:space="preserve"> cada mês, a ser creditado no seguinte endereço bancário: {</w:t>
       </w:r>
       <w:r>
         <w:rPr>
@@ -2596,6 +2611,17 @@
           <w:noProof w:val="0"/>
           <w:sz w:val="24"/>
           <w:szCs w:val="24"/>
+          <w:highlight w:val="yellow"/>
+          <w:lang w:val="pt-BR"/>
+        </w:rPr>
+        <w:t>5</w:t>
+      </w:r>
+      <w:r>
+        <w:rPr>
+          <w:rFonts w:ascii="Times New Roman" w:hAnsi="Times New Roman" w:eastAsia="Times New Roman" w:cs="Times New Roman"/>
+          <w:noProof w:val="0"/>
+          <w:sz w:val="24"/>
+          <w:szCs w:val="24"/>
           <w:lang w:val="pt-BR"/>
         </w:rPr>
         <w:t xml:space="preserve"> de</w:t>
@@ -2649,7 +2675,7 @@
         </w:rPr>
         <w:t xml:space="preserve">, sendo que estes últimos deverão ser revertidos em favor do Fundo de Assistência Judiciária da Defensoria Pública do Estado da Bahia – FAJDPE/BA, mediante pagamento diretamente no Banco do Brasil, Agência n° 3832-6, Conta n° 992831-6, chave PIX (e-mail) </w:t>
       </w:r>
-      <w:hyperlink r:id="Rdc76cdd4a7b04c09">
+      <w:hyperlink r:id="Rb39da1d2b9a94728">
         <w:r>
           <w:rPr>
             <w:rStyle w:val="Hyperlink"/>

</xml_diff>

<commit_message>
finalizando os testes de funcionalidades
</commit_message>
<xml_diff>
--- a/backend/templates/fixacao_alimentos1.docx
+++ b/backend/templates/fixacao_alimentos1.docx
@@ -192,7 +192,7 @@
       <w:pPr>
         <w:bidi w:val="0"/>
         <w:spacing w:before="0" w:beforeAutospacing="off" w:after="225" w:afterAutospacing="off"/>
-        <w:ind w:firstLine="720"/>
+        <w:ind w:left="0" w:firstLine="720"/>
         <w:jc w:val="both"/>
         <w:rPr>
           <w:rFonts w:ascii="Times New Roman" w:hAnsi="Times New Roman" w:eastAsia="Times New Roman" w:cs="Times New Roman"/>
@@ -466,16 +466,6 @@
           <w:szCs w:val="24"/>
           <w:lang w:val="pt-BR"/>
         </w:rPr>
-        <w:t xml:space="preserve"> </w:t>
-      </w:r>
-      <w:r>
-        <w:rPr>
-          <w:rFonts w:ascii="Times New Roman" w:hAnsi="Times New Roman" w:eastAsia="Times New Roman" w:cs="Times New Roman"/>
-          <w:noProof w:val="0"/>
-          <w:sz w:val="24"/>
-          <w:szCs w:val="24"/>
-          <w:lang w:val="pt-BR"/>
-        </w:rPr>
         <w:t>{</w:t>
       </w:r>
       <w:r>
@@ -517,26 +507,6 @@
           <w:lang w:val="pt-BR"/>
         </w:rPr>
         <w:t>}</w:t>
-      </w:r>
-      <w:r>
-        <w:rPr>
-          <w:rFonts w:ascii="Times New Roman" w:hAnsi="Times New Roman" w:eastAsia="Times New Roman" w:cs="Times New Roman"/>
-          <w:noProof w:val="0"/>
-          <w:sz w:val="24"/>
-          <w:szCs w:val="24"/>
-          <w:lang w:val="pt-BR"/>
-        </w:rPr>
-        <w:t>,</w:t>
-      </w:r>
-      <w:r>
-        <w:rPr>
-          <w:rFonts w:ascii="Times New Roman" w:hAnsi="Times New Roman" w:eastAsia="Times New Roman" w:cs="Times New Roman"/>
-          <w:noProof w:val="0"/>
-          <w:sz w:val="24"/>
-          <w:szCs w:val="24"/>
-          <w:lang w:val="pt-BR"/>
-        </w:rPr>
-        <w:t xml:space="preserve"> </w:t>
       </w:r>
       <w:r>
         <w:rPr>
@@ -1797,7 +1767,79 @@
           <w:u w:val="none"/>
           <w:lang w:val="pt-BR"/>
         </w:rPr>
-        <w:t>É razoável, portanto, que a parte requerida contribua para a subsistência da parte autora com ao menos % do salário mínimo vigente (atuais {valor_pensao})</w:t>
+        <w:t xml:space="preserve">É razoável, portanto, que a parte requerida contribua para a subsistência da parte autora com ao menos % do </w:t>
+      </w:r>
+      <w:r>
+        <w:rPr>
+          <w:rFonts w:ascii="Times New Roman" w:hAnsi="Times New Roman" w:eastAsia="Times New Roman" w:cs="Times New Roman"/>
+          <w:b w:val="1"/>
+          <w:bCs w:val="1"/>
+          <w:i w:val="0"/>
+          <w:iCs w:val="0"/>
+          <w:strike w:val="0"/>
+          <w:dstrike w:val="0"/>
+          <w:noProof w:val="0"/>
+          <w:color w:val="000000" w:themeColor="text1" w:themeTint="FF" w:themeShade="FF"/>
+          <w:sz w:val="24"/>
+          <w:szCs w:val="24"/>
+          <w:u w:val="none"/>
+          <w:lang w:val="pt-BR"/>
+        </w:rPr>
+        <w:t>salário mínimo</w:t>
+      </w:r>
+      <w:r>
+        <w:rPr>
+          <w:rFonts w:ascii="Times New Roman" w:hAnsi="Times New Roman" w:eastAsia="Times New Roman" w:cs="Times New Roman"/>
+          <w:b w:val="1"/>
+          <w:bCs w:val="1"/>
+          <w:i w:val="0"/>
+          <w:iCs w:val="0"/>
+          <w:strike w:val="0"/>
+          <w:dstrike w:val="0"/>
+          <w:noProof w:val="0"/>
+          <w:color w:val="000000" w:themeColor="text1" w:themeTint="FF" w:themeShade="FF"/>
+          <w:sz w:val="24"/>
+          <w:szCs w:val="24"/>
+          <w:u w:val="none"/>
+          <w:lang w:val="pt-BR"/>
+        </w:rPr>
+        <w:t xml:space="preserve"> vigente (atuais {</w:t>
+      </w:r>
+      <w:r>
+        <w:rPr>
+          <w:rFonts w:ascii="Times New Roman" w:hAnsi="Times New Roman" w:eastAsia="Times New Roman" w:cs="Times New Roman"/>
+          <w:b w:val="1"/>
+          <w:bCs w:val="1"/>
+          <w:i w:val="0"/>
+          <w:iCs w:val="0"/>
+          <w:strike w:val="0"/>
+          <w:dstrike w:val="0"/>
+          <w:noProof w:val="0"/>
+          <w:color w:val="000000" w:themeColor="text1" w:themeTint="FF" w:themeShade="FF"/>
+          <w:sz w:val="24"/>
+          <w:szCs w:val="24"/>
+          <w:u w:val="none"/>
+          <w:lang w:val="pt-BR"/>
+        </w:rPr>
+        <w:t>valor_pensao</w:t>
+      </w:r>
+      <w:r>
+        <w:rPr>
+          <w:rFonts w:ascii="Times New Roman" w:hAnsi="Times New Roman" w:eastAsia="Times New Roman" w:cs="Times New Roman"/>
+          <w:b w:val="1"/>
+          <w:bCs w:val="1"/>
+          <w:i w:val="0"/>
+          <w:iCs w:val="0"/>
+          <w:strike w:val="0"/>
+          <w:dstrike w:val="0"/>
+          <w:noProof w:val="0"/>
+          <w:color w:val="000000" w:themeColor="text1" w:themeTint="FF" w:themeShade="FF"/>
+          <w:sz w:val="24"/>
+          <w:szCs w:val="24"/>
+          <w:u w:val="none"/>
+          <w:lang w:val="pt-BR"/>
+        </w:rPr>
+        <w:t>})</w:t>
       </w:r>
       <w:r>
         <w:rPr>
@@ -1815,7 +1857,7 @@
           <w:u w:val="none"/>
           <w:lang w:val="pt-BR"/>
         </w:rPr>
-        <w:t xml:space="preserve">, além de 50% dos gastos extraordinários com saúde, educação e vestuário, até o dia </w:t>
+        <w:t xml:space="preserve">, além de </w:t>
       </w:r>
       <w:r>
         <w:rPr>
@@ -1834,7 +1876,7 @@
           <w:u w:val="none"/>
           <w:lang w:val="pt-BR"/>
         </w:rPr>
-        <w:t>05</w:t>
+        <w:t>50%</w:t>
       </w:r>
       <w:r>
         <w:rPr>
@@ -1852,6 +1894,43 @@
           <w:u w:val="none"/>
           <w:lang w:val="pt-BR"/>
         </w:rPr>
+        <w:t xml:space="preserve"> dos gastos extraordinários com saúde, educação e vestuário, até o dia </w:t>
+      </w:r>
+      <w:r>
+        <w:rPr>
+          <w:rFonts w:ascii="Times New Roman" w:hAnsi="Times New Roman" w:eastAsia="Times New Roman" w:cs="Times New Roman"/>
+          <w:b w:val="0"/>
+          <w:bCs w:val="0"/>
+          <w:i w:val="0"/>
+          <w:iCs w:val="0"/>
+          <w:strike w:val="0"/>
+          <w:dstrike w:val="0"/>
+          <w:noProof w:val="0"/>
+          <w:color w:val="000000" w:themeColor="text1" w:themeTint="FF" w:themeShade="FF"/>
+          <w:sz w:val="24"/>
+          <w:szCs w:val="24"/>
+          <w:highlight w:val="yellow"/>
+          <w:u w:val="none"/>
+          <w:lang w:val="pt-BR"/>
+        </w:rPr>
+        <w:t>05</w:t>
+      </w:r>
+      <w:r>
+        <w:rPr>
+          <w:rFonts w:ascii="Times New Roman" w:hAnsi="Times New Roman" w:eastAsia="Times New Roman" w:cs="Times New Roman"/>
+          <w:b w:val="0"/>
+          <w:bCs w:val="0"/>
+          <w:i w:val="0"/>
+          <w:iCs w:val="0"/>
+          <w:strike w:val="0"/>
+          <w:dstrike w:val="0"/>
+          <w:noProof w:val="0"/>
+          <w:color w:val="000000" w:themeColor="text1" w:themeTint="FF" w:themeShade="FF"/>
+          <w:sz w:val="24"/>
+          <w:szCs w:val="24"/>
+          <w:u w:val="none"/>
+          <w:lang w:val="pt-BR"/>
+        </w:rPr>
         <w:t xml:space="preserve"> de cada mês.</w:t>
       </w:r>
     </w:p>
@@ -2249,7 +2328,28 @@
           <w:szCs w:val="24"/>
           <w:lang w:val="pt-BR"/>
         </w:rPr>
-        <w:t xml:space="preserve">, além de </w:t>
+        <w:t>, além de</w:t>
+      </w:r>
+      <w:r>
+        <w:rPr>
+          <w:rFonts w:ascii="Times New Roman" w:hAnsi="Times New Roman" w:eastAsia="Times New Roman" w:cs="Times New Roman"/>
+          <w:noProof w:val="0"/>
+          <w:sz w:val="24"/>
+          <w:szCs w:val="24"/>
+          <w:lang w:val="pt-BR"/>
+        </w:rPr>
+        <w:t xml:space="preserve"> </w:t>
+      </w:r>
+      <w:r>
+        <w:rPr>
+          <w:rFonts w:ascii="Times New Roman" w:hAnsi="Times New Roman" w:eastAsia="Times New Roman" w:cs="Times New Roman"/>
+          <w:noProof w:val="0"/>
+          <w:sz w:val="24"/>
+          <w:szCs w:val="24"/>
+          <w:highlight w:val="yellow"/>
+          <w:lang w:val="pt-BR"/>
+        </w:rPr>
+        <w:t>50</w:t>
       </w:r>
       <w:r>
         <w:rPr>
@@ -2583,7 +2683,28 @@
           <w:szCs w:val="24"/>
           <w:lang w:val="pt-BR"/>
         </w:rPr>
-        <w:t xml:space="preserve">, além de </w:t>
+        <w:t>, além de</w:t>
+      </w:r>
+      <w:r>
+        <w:rPr>
+          <w:rFonts w:ascii="Times New Roman" w:hAnsi="Times New Roman" w:eastAsia="Times New Roman" w:cs="Times New Roman"/>
+          <w:noProof w:val="0"/>
+          <w:sz w:val="24"/>
+          <w:szCs w:val="24"/>
+          <w:lang w:val="pt-BR"/>
+        </w:rPr>
+        <w:t xml:space="preserve"> </w:t>
+      </w:r>
+      <w:r>
+        <w:rPr>
+          <w:rFonts w:ascii="Times New Roman" w:hAnsi="Times New Roman" w:eastAsia="Times New Roman" w:cs="Times New Roman"/>
+          <w:noProof w:val="0"/>
+          <w:sz w:val="24"/>
+          <w:szCs w:val="24"/>
+          <w:highlight w:val="yellow"/>
+          <w:lang w:val="pt-BR"/>
+        </w:rPr>
+        <w:t>50</w:t>
       </w:r>
       <w:r>
         <w:rPr>
@@ -2675,7 +2796,7 @@
         </w:rPr>
         <w:t xml:space="preserve">, sendo que estes últimos deverão ser revertidos em favor do Fundo de Assistência Judiciária da Defensoria Pública do Estado da Bahia – FAJDPE/BA, mediante pagamento diretamente no Banco do Brasil, Agência n° 3832-6, Conta n° 992831-6, chave PIX (e-mail) </w:t>
       </w:r>
-      <w:hyperlink r:id="Rb39da1d2b9a94728">
+      <w:hyperlink r:id="Re41859ee55db46c3">
         <w:r>
           <w:rPr>
             <w:rStyle w:val="Hyperlink"/>

</xml_diff>

<commit_message>
problema resolvido, falta so os fatos
</commit_message>
<xml_diff>
--- a/backend/templates/fixacao_alimentos1.docx
+++ b/backend/templates/fixacao_alimentos1.docx
@@ -1767,7 +1767,79 @@
           <w:u w:val="none"/>
           <w:lang w:val="pt-BR"/>
         </w:rPr>
-        <w:t xml:space="preserve">É razoável, portanto, que a parte requerida contribua para a subsistência da parte autora com ao menos % do </w:t>
+        <w:t xml:space="preserve">É razoável, portanto, que a parte requerida contribua para a subsistência da parte autora com ao menos </w:t>
+      </w:r>
+      <w:r>
+        <w:rPr>
+          <w:rFonts w:ascii="Times New Roman" w:hAnsi="Times New Roman" w:eastAsia="Times New Roman" w:cs="Times New Roman"/>
+          <w:b w:val="0"/>
+          <w:bCs w:val="0"/>
+          <w:i w:val="0"/>
+          <w:iCs w:val="0"/>
+          <w:caps w:val="0"/>
+          <w:smallCaps w:val="0"/>
+          <w:noProof w:val="0"/>
+          <w:color w:val="000000" w:themeColor="text1" w:themeTint="FF" w:themeShade="FF"/>
+          <w:sz w:val="24"/>
+          <w:szCs w:val="24"/>
+          <w:highlight w:val="yellow"/>
+          <w:lang w:val="pt-BR"/>
+        </w:rPr>
+        <w:t>{</w:t>
+      </w:r>
+      <w:r>
+        <w:rPr>
+          <w:rFonts w:ascii="Times New Roman" w:hAnsi="Times New Roman" w:eastAsia="Times New Roman" w:cs="Times New Roman"/>
+          <w:b w:val="0"/>
+          <w:bCs w:val="0"/>
+          <w:i w:val="0"/>
+          <w:iCs w:val="0"/>
+          <w:caps w:val="0"/>
+          <w:smallCaps w:val="0"/>
+          <w:noProof w:val="0"/>
+          <w:color w:val="000000" w:themeColor="text1" w:themeTint="FF" w:themeShade="FF"/>
+          <w:sz w:val="24"/>
+          <w:szCs w:val="24"/>
+          <w:highlight w:val="yellow"/>
+          <w:lang w:val="pt-BR"/>
+        </w:rPr>
+        <w:t>percentual_definitivo_salario_min</w:t>
+      </w:r>
+      <w:r>
+        <w:rPr>
+          <w:rFonts w:ascii="Times New Roman" w:hAnsi="Times New Roman" w:eastAsia="Times New Roman" w:cs="Times New Roman"/>
+          <w:b w:val="0"/>
+          <w:bCs w:val="0"/>
+          <w:i w:val="0"/>
+          <w:iCs w:val="0"/>
+          <w:caps w:val="0"/>
+          <w:smallCaps w:val="0"/>
+          <w:noProof w:val="0"/>
+          <w:color w:val="000000" w:themeColor="text1" w:themeTint="FF" w:themeShade="FF"/>
+          <w:sz w:val="24"/>
+          <w:szCs w:val="24"/>
+          <w:highlight w:val="yellow"/>
+          <w:lang w:val="pt-BR"/>
+        </w:rPr>
+        <w:t>}</w:t>
+      </w:r>
+      <w:r>
+        <w:rPr>
+          <w:rFonts w:ascii="Times New Roman" w:hAnsi="Times New Roman" w:eastAsia="Times New Roman" w:cs="Times New Roman"/>
+          <w:b w:val="1"/>
+          <w:bCs w:val="1"/>
+          <w:i w:val="0"/>
+          <w:iCs w:val="0"/>
+          <w:strike w:val="0"/>
+          <w:dstrike w:val="0"/>
+          <w:noProof w:val="0"/>
+          <w:color w:val="000000" w:themeColor="text1" w:themeTint="FF" w:themeShade="FF"/>
+          <w:sz w:val="24"/>
+          <w:szCs w:val="24"/>
+          <w:u w:val="none"/>
+          <w:lang w:val="pt-BR"/>
+        </w:rPr>
+        <w:t xml:space="preserve">% do </w:t>
       </w:r>
       <w:r>
         <w:rPr>
@@ -2158,6 +2230,7 @@
     </w:p>
     <w:p>
       <w:pPr>
+        <w:pStyle w:val="Normal"/>
         <w:spacing w:before="225" w:beforeAutospacing="off" w:after="225" w:afterAutospacing="off"/>
         <w:ind w:firstLine="720"/>
         <w:jc w:val="both"/>
@@ -2209,14 +2282,56 @@
       <w:r>
         <w:rPr>
           <w:rFonts w:ascii="Times New Roman" w:hAnsi="Times New Roman" w:eastAsia="Times New Roman" w:cs="Times New Roman"/>
-          <w:b w:val="1"/>
-          <w:bCs w:val="1"/>
-          <w:noProof w:val="0"/>
-          <w:sz w:val="24"/>
-          <w:szCs w:val="24"/>
-          <w:lang w:val="pt-BR"/>
-        </w:rPr>
-        <w:t>30</w:t>
+          <w:b w:val="0"/>
+          <w:bCs w:val="0"/>
+          <w:i w:val="0"/>
+          <w:iCs w:val="0"/>
+          <w:caps w:val="0"/>
+          <w:smallCaps w:val="0"/>
+          <w:noProof w:val="0"/>
+          <w:color w:val="000000" w:themeColor="text1" w:themeTint="FF" w:themeShade="FF"/>
+          <w:sz w:val="24"/>
+          <w:szCs w:val="24"/>
+          <w:highlight w:val="yellow"/>
+          <w:lang w:val="pt-BR"/>
+        </w:rPr>
+        <w:t>{</w:t>
+      </w:r>
+      <w:r>
+        <w:rPr>
+          <w:rFonts w:ascii="Times New Roman" w:hAnsi="Times New Roman" w:eastAsia="Times New Roman" w:cs="Times New Roman"/>
+          <w:b w:val="0"/>
+          <w:bCs w:val="0"/>
+          <w:i w:val="0"/>
+          <w:iCs w:val="0"/>
+          <w:caps w:val="0"/>
+          <w:smallCaps w:val="0"/>
+          <w:noProof w:val="0"/>
+          <w:color w:val="000000" w:themeColor="text1" w:themeTint="FF" w:themeShade="FF"/>
+          <w:sz w:val="24"/>
+          <w:szCs w:val="24"/>
+          <w:highlight w:val="yellow"/>
+          <w:lang w:val="pt-BR"/>
+        </w:rPr>
+        <w:t>percentual_definitivo_salario_min</w:t>
+      </w:r>
+      <w:r>
+        <w:rPr>
+          <w:rFonts w:ascii="Times New Roman" w:hAnsi="Times New Roman" w:eastAsia="Times New Roman" w:cs="Times New Roman"/>
+          <w:b w:val="0"/>
+          <w:bCs w:val="0"/>
+          <w:i w:val="0"/>
+          <w:iCs w:val="0"/>
+          <w:caps w:val="0"/>
+          <w:smallCaps w:val="0"/>
+          <w:noProof w:val="0"/>
+          <w:color w:val="000000" w:themeColor="text1" w:themeTint="FF" w:themeShade="FF"/>
+          <w:sz w:val="24"/>
+          <w:szCs w:val="24"/>
+          <w:highlight w:val="yellow"/>
+          <w:lang w:val="pt-BR"/>
+        </w:rPr>
+        <w:t>}</w:t>
       </w:r>
       <w:r>
         <w:rPr>
@@ -2613,6 +2728,7 @@
     </w:p>
     <w:p>
       <w:pPr>
+        <w:pStyle w:val="Normal"/>
         <w:spacing w:before="225" w:beforeAutospacing="off" w:after="225" w:afterAutospacing="off"/>
         <w:ind w:firstLine="720"/>
         <w:jc w:val="both"/>
@@ -2637,7 +2753,86 @@
           <w:szCs w:val="24"/>
           <w:lang w:val="pt-BR"/>
         </w:rPr>
-        <w:t xml:space="preserve">ondenação da parte requerida para pagar alimentos definitivos à parte requerente em valor não inferior a </w:t>
+        <w:t>ondenação da parte requerida para pagar alimentos definitivos à parte requerente em valor não inferior a</w:t>
+      </w:r>
+      <w:r>
+        <w:rPr>
+          <w:rFonts w:ascii="Times New Roman" w:hAnsi="Times New Roman" w:eastAsia="Times New Roman" w:cs="Times New Roman"/>
+          <w:b w:val="1"/>
+          <w:bCs w:val="1"/>
+          <w:noProof w:val="0"/>
+          <w:sz w:val="24"/>
+          <w:szCs w:val="24"/>
+          <w:highlight w:val="yellow"/>
+          <w:lang w:val="pt-BR"/>
+        </w:rPr>
+        <w:t xml:space="preserve"> </w:t>
+      </w:r>
+      <w:r>
+        <w:rPr>
+          <w:rFonts w:ascii="Times New Roman" w:hAnsi="Times New Roman" w:eastAsia="Times New Roman" w:cs="Times New Roman"/>
+          <w:b w:val="0"/>
+          <w:bCs w:val="0"/>
+          <w:i w:val="0"/>
+          <w:iCs w:val="0"/>
+          <w:caps w:val="0"/>
+          <w:smallCaps w:val="0"/>
+          <w:noProof w:val="0"/>
+          <w:color w:val="000000" w:themeColor="text1" w:themeTint="FF" w:themeShade="FF"/>
+          <w:sz w:val="24"/>
+          <w:szCs w:val="24"/>
+          <w:highlight w:val="yellow"/>
+          <w:lang w:val="pt-BR"/>
+        </w:rPr>
+        <w:t>{</w:t>
+      </w:r>
+      <w:r>
+        <w:rPr>
+          <w:rFonts w:ascii="Times New Roman" w:hAnsi="Times New Roman" w:eastAsia="Times New Roman" w:cs="Times New Roman"/>
+          <w:b w:val="0"/>
+          <w:bCs w:val="0"/>
+          <w:i w:val="0"/>
+          <w:iCs w:val="0"/>
+          <w:caps w:val="0"/>
+          <w:smallCaps w:val="0"/>
+          <w:noProof w:val="0"/>
+          <w:color w:val="000000" w:themeColor="text1" w:themeTint="FF" w:themeShade="FF"/>
+          <w:sz w:val="24"/>
+          <w:szCs w:val="24"/>
+          <w:highlight w:val="yellow"/>
+          <w:lang w:val="pt-BR"/>
+        </w:rPr>
+        <w:t>percentual_definitivo_salario_min</w:t>
+      </w:r>
+      <w:r>
+        <w:rPr>
+          <w:rFonts w:ascii="Times New Roman" w:hAnsi="Times New Roman" w:eastAsia="Times New Roman" w:cs="Times New Roman"/>
+          <w:b w:val="0"/>
+          <w:bCs w:val="0"/>
+          <w:i w:val="0"/>
+          <w:iCs w:val="0"/>
+          <w:caps w:val="0"/>
+          <w:smallCaps w:val="0"/>
+          <w:noProof w:val="0"/>
+          <w:color w:val="000000" w:themeColor="text1" w:themeTint="FF" w:themeShade="FF"/>
+          <w:sz w:val="24"/>
+          <w:szCs w:val="24"/>
+          <w:highlight w:val="yellow"/>
+          <w:lang w:val="pt-BR"/>
+        </w:rPr>
+        <w:t>}</w:t>
+      </w:r>
+      <w:r>
+        <w:rPr>
+          <w:rFonts w:ascii="Times New Roman" w:hAnsi="Times New Roman" w:eastAsia="Times New Roman" w:cs="Times New Roman"/>
+          <w:b w:val="1"/>
+          <w:bCs w:val="1"/>
+          <w:noProof w:val="0"/>
+          <w:sz w:val="24"/>
+          <w:szCs w:val="24"/>
+          <w:lang w:val="pt-BR"/>
+        </w:rPr>
+        <w:t xml:space="preserve"> </w:t>
       </w:r>
       <w:r>
         <w:rPr>
@@ -2796,7 +2991,7 @@
         </w:rPr>
         <w:t xml:space="preserve">, sendo que estes últimos deverão ser revertidos em favor do Fundo de Assistência Judiciária da Defensoria Pública do Estado da Bahia – FAJDPE/BA, mediante pagamento diretamente no Banco do Brasil, Agência n° 3832-6, Conta n° 992831-6, chave PIX (e-mail) </w:t>
       </w:r>
-      <w:hyperlink r:id="Re41859ee55db46c3">
+      <w:hyperlink r:id="R3704003edb5a4ae2">
         <w:r>
           <w:rPr>
             <w:rStyle w:val="Hyperlink"/>

</xml_diff>